<commit_message>
Finished adding screenshots and finished learning narrative.
</commit_message>
<xml_diff>
--- a/Gap Analysis - Learning Narrative.docx
+++ b/Gap Analysis - Learning Narrative.docx
@@ -10,6 +10,7 @@
           <w:docPartUnique/>
         </w:docPartObj>
       </w:sdtPr>
+      <w:sdtEndPr/>
       <w:sdtContent>
         <w:p/>
         <w:tbl>
@@ -44,6 +45,7 @@
                 <w:dataBinding w:prefixMappings="xmlns:ns0='http://schemas.openxmlformats.org/officeDocument/2006/extended-properties'" w:xpath="/ns0:Properties[1]/ns0:Company[1]" w:storeItemID="{6668398D-A668-4E3E-A5EB-62B293D839F1}"/>
                 <w:text/>
               </w:sdtPr>
+              <w:sdtEndPr/>
               <w:sdtContent>
                 <w:tc>
                   <w:tcPr>
@@ -97,6 +99,7 @@
                   <w:dataBinding w:prefixMappings="xmlns:ns0='http://schemas.openxmlformats.org/package/2006/metadata/core-properties' xmlns:ns1='http://purl.org/dc/elements/1.1/'" w:xpath="/ns0:coreProperties[1]/ns1:title[1]" w:storeItemID="{6C3C8BC8-F283-45AE-878A-BAB7291924A1}"/>
                   <w:text/>
                 </w:sdtPr>
+                <w:sdtEndPr/>
                 <w:sdtContent>
                   <w:p>
                     <w:pPr>
@@ -139,6 +142,7 @@
                 <w:dataBinding w:prefixMappings="xmlns:ns0='http://schemas.openxmlformats.org/package/2006/metadata/core-properties' xmlns:ns1='http://purl.org/dc/elements/1.1/'" w:xpath="/ns0:coreProperties[1]/ns1:subject[1]" w:storeItemID="{6C3C8BC8-F283-45AE-878A-BAB7291924A1}"/>
                 <w:text/>
               </w:sdtPr>
+              <w:sdtEndPr/>
               <w:sdtContent>
                 <w:tc>
                   <w:tcPr>
@@ -232,6 +236,7 @@
                     <w:calendar w:val="gregorian"/>
                   </w:date>
                 </w:sdtPr>
+                <w:sdtEndPr/>
                 <w:sdtContent>
                   <w:p>
                     <w:pPr>
@@ -273,6 +278,13 @@
     </w:sdt>
     <w:sdt>
       <w:sdtPr>
+        <w:rPr>
+          <w:rFonts w:ascii="Open Sans" w:eastAsiaTheme="minorHAnsi" w:hAnsi="Open Sans" w:cstheme="minorBidi"/>
+          <w:color w:val="auto"/>
+          <w:sz w:val="20"/>
+          <w:szCs w:val="22"/>
+          <w:lang w:val="en-CA"/>
+        </w:rPr>
         <w:id w:val="-888329224"/>
         <w:docPartObj>
           <w:docPartGallery w:val="Table of Contents"/>
@@ -281,14 +293,9 @@
       </w:sdtPr>
       <w:sdtEndPr>
         <w:rPr>
-          <w:rFonts w:ascii="Open Sans" w:eastAsiaTheme="minorHAnsi" w:hAnsi="Open Sans" w:cstheme="minorBidi"/>
           <w:b/>
           <w:bCs/>
           <w:noProof/>
-          <w:color w:val="auto"/>
-          <w:sz w:val="20"/>
-          <w:szCs w:val="22"/>
-          <w:lang w:val="en-CA"/>
         </w:rPr>
       </w:sdtEndPr>
       <w:sdtContent>
@@ -302,12 +309,15 @@
         </w:p>
         <w:p>
           <w:pPr>
-            <w:pStyle w:val="TOC2"/>
+            <w:pStyle w:val="TOC1"/>
             <w:tabs>
               <w:tab w:val="right" w:leader="dot" w:pos="9350"/>
             </w:tabs>
             <w:rPr>
+              <w:rFonts w:asciiTheme="minorHAnsi" w:eastAsiaTheme="minorEastAsia" w:hAnsiTheme="minorHAnsi"/>
               <w:noProof/>
+              <w:sz w:val="22"/>
+              <w:lang w:eastAsia="en-CA"/>
             </w:rPr>
           </w:pPr>
           <w:r>
@@ -319,7 +329,7 @@
           <w:r>
             <w:fldChar w:fldCharType="separate"/>
           </w:r>
-          <w:hyperlink w:anchor="_Toc479596906" w:history="1">
+          <w:hyperlink w:anchor="_Toc479712207" w:history="1">
             <w:r>
               <w:rPr>
                 <w:rStyle w:val="Hyperlink"/>
@@ -346,7 +356,7 @@
                 <w:noProof/>
                 <w:webHidden/>
               </w:rPr>
-              <w:instrText xml:space="preserve"> PAGEREF _Toc479596906 \h </w:instrText>
+              <w:instrText xml:space="preserve"> PAGEREF _Toc479712207 \h </w:instrText>
             </w:r>
             <w:r>
               <w:rPr>
@@ -367,6 +377,219 @@
                 <w:webHidden/>
               </w:rPr>
               <w:t>2</w:t>
+            </w:r>
+            <w:r>
+              <w:rPr>
+                <w:noProof/>
+                <w:webHidden/>
+              </w:rPr>
+              <w:fldChar w:fldCharType="end"/>
+            </w:r>
+          </w:hyperlink>
+        </w:p>
+        <w:p>
+          <w:pPr>
+            <w:pStyle w:val="TOC1"/>
+            <w:tabs>
+              <w:tab w:val="right" w:leader="dot" w:pos="9350"/>
+            </w:tabs>
+            <w:rPr>
+              <w:rFonts w:asciiTheme="minorHAnsi" w:eastAsiaTheme="minorEastAsia" w:hAnsiTheme="minorHAnsi"/>
+              <w:noProof/>
+              <w:sz w:val="22"/>
+              <w:lang w:eastAsia="en-CA"/>
+            </w:rPr>
+          </w:pPr>
+          <w:hyperlink w:anchor="_Toc479712208" w:history="1">
+            <w:r>
+              <w:rPr>
+                <w:rStyle w:val="Hyperlink"/>
+                <w:noProof/>
+              </w:rPr>
+              <w:t>On choosing AngularJS</w:t>
+            </w:r>
+            <w:r>
+              <w:rPr>
+                <w:noProof/>
+                <w:webHidden/>
+              </w:rPr>
+              <w:tab/>
+            </w:r>
+            <w:r>
+              <w:rPr>
+                <w:noProof/>
+                <w:webHidden/>
+              </w:rPr>
+              <w:fldChar w:fldCharType="begin"/>
+            </w:r>
+            <w:r>
+              <w:rPr>
+                <w:noProof/>
+                <w:webHidden/>
+              </w:rPr>
+              <w:instrText xml:space="preserve"> PAGEREF _Toc479712208 \h </w:instrText>
+            </w:r>
+            <w:r>
+              <w:rPr>
+                <w:noProof/>
+                <w:webHidden/>
+              </w:rPr>
+            </w:r>
+            <w:r>
+              <w:rPr>
+                <w:noProof/>
+                <w:webHidden/>
+              </w:rPr>
+              <w:fldChar w:fldCharType="separate"/>
+            </w:r>
+            <w:r>
+              <w:rPr>
+                <w:noProof/>
+                <w:webHidden/>
+              </w:rPr>
+              <w:t>2</w:t>
+            </w:r>
+            <w:r>
+              <w:rPr>
+                <w:noProof/>
+                <w:webHidden/>
+              </w:rPr>
+              <w:fldChar w:fldCharType="end"/>
+            </w:r>
+          </w:hyperlink>
+        </w:p>
+        <w:p>
+          <w:pPr>
+            <w:pStyle w:val="TOC1"/>
+            <w:tabs>
+              <w:tab w:val="right" w:leader="dot" w:pos="9350"/>
+            </w:tabs>
+            <w:rPr>
+              <w:rFonts w:asciiTheme="minorHAnsi" w:eastAsiaTheme="minorEastAsia" w:hAnsiTheme="minorHAnsi"/>
+              <w:noProof/>
+              <w:sz w:val="22"/>
+              <w:lang w:eastAsia="en-CA"/>
+            </w:rPr>
+          </w:pPr>
+          <w:hyperlink w:anchor="_Toc479712209" w:history="1">
+            <w:r>
+              <w:rPr>
+                <w:rStyle w:val="Hyperlink"/>
+                <w:noProof/>
+              </w:rPr>
+              <w:t>The Learning Process</w:t>
+            </w:r>
+            <w:r>
+              <w:rPr>
+                <w:noProof/>
+                <w:webHidden/>
+              </w:rPr>
+              <w:tab/>
+            </w:r>
+            <w:r>
+              <w:rPr>
+                <w:noProof/>
+                <w:webHidden/>
+              </w:rPr>
+              <w:fldChar w:fldCharType="begin"/>
+            </w:r>
+            <w:r>
+              <w:rPr>
+                <w:noProof/>
+                <w:webHidden/>
+              </w:rPr>
+              <w:instrText xml:space="preserve"> PAGEREF _Toc479712209 \h </w:instrText>
+            </w:r>
+            <w:r>
+              <w:rPr>
+                <w:noProof/>
+                <w:webHidden/>
+              </w:rPr>
+            </w:r>
+            <w:r>
+              <w:rPr>
+                <w:noProof/>
+                <w:webHidden/>
+              </w:rPr>
+              <w:fldChar w:fldCharType="separate"/>
+            </w:r>
+            <w:r>
+              <w:rPr>
+                <w:noProof/>
+                <w:webHidden/>
+              </w:rPr>
+              <w:t>2</w:t>
+            </w:r>
+            <w:r>
+              <w:rPr>
+                <w:noProof/>
+                <w:webHidden/>
+              </w:rPr>
+              <w:fldChar w:fldCharType="end"/>
+            </w:r>
+          </w:hyperlink>
+        </w:p>
+        <w:p>
+          <w:pPr>
+            <w:pStyle w:val="TOC1"/>
+            <w:tabs>
+              <w:tab w:val="right" w:leader="dot" w:pos="9350"/>
+            </w:tabs>
+            <w:rPr>
+              <w:rFonts w:asciiTheme="minorHAnsi" w:eastAsiaTheme="minorEastAsia" w:hAnsiTheme="minorHAnsi"/>
+              <w:noProof/>
+              <w:sz w:val="22"/>
+              <w:lang w:eastAsia="en-CA"/>
+            </w:rPr>
+          </w:pPr>
+          <w:hyperlink w:anchor="_Toc479712210" w:history="1">
+            <w:r>
+              <w:rPr>
+                <w:rStyle w:val="Hyperlink"/>
+                <w:noProof/>
+              </w:rPr>
+              <w:t>Screenshots</w:t>
+            </w:r>
+            <w:r>
+              <w:rPr>
+                <w:noProof/>
+                <w:webHidden/>
+              </w:rPr>
+              <w:tab/>
+            </w:r>
+            <w:r>
+              <w:rPr>
+                <w:noProof/>
+                <w:webHidden/>
+              </w:rPr>
+              <w:fldChar w:fldCharType="begin"/>
+            </w:r>
+            <w:r>
+              <w:rPr>
+                <w:noProof/>
+                <w:webHidden/>
+              </w:rPr>
+              <w:instrText xml:space="preserve"> PAGEREF _Toc479712210 \h </w:instrText>
+            </w:r>
+            <w:r>
+              <w:rPr>
+                <w:noProof/>
+                <w:webHidden/>
+              </w:rPr>
+            </w:r>
+            <w:r>
+              <w:rPr>
+                <w:noProof/>
+                <w:webHidden/>
+              </w:rPr>
+              <w:fldChar w:fldCharType="separate"/>
+            </w:r>
+            <w:r>
+              <w:rPr>
+                <w:noProof/>
+                <w:webHidden/>
+              </w:rPr>
+              <w:t>3</w:t>
             </w:r>
             <w:r>
               <w:rPr>
@@ -384,17 +607,19 @@
               <w:tab w:val="right" w:leader="dot" w:pos="9350"/>
             </w:tabs>
             <w:rPr>
+              <w:rFonts w:asciiTheme="minorHAnsi" w:eastAsiaTheme="minorEastAsia" w:hAnsiTheme="minorHAnsi"/>
               <w:noProof/>
+              <w:sz w:val="22"/>
+              <w:lang w:eastAsia="en-CA"/>
             </w:rPr>
           </w:pPr>
-          <w:hyperlink w:anchor="_Toc479596907" w:history="1">
+          <w:hyperlink w:anchor="_Toc479712211" w:history="1">
             <w:r>
               <w:rPr>
                 <w:rStyle w:val="Hyperlink"/>
-                <w:rFonts w:cs="Open Sans"/>
-                <w:noProof/>
-              </w:rPr>
-              <w:t>Why did I choose AngularJS?</w:t>
+                <w:noProof/>
+              </w:rPr>
+              <w:t>Quizzes</w:t>
             </w:r>
             <w:r>
               <w:rPr>
@@ -415,7 +640,7 @@
                 <w:noProof/>
                 <w:webHidden/>
               </w:rPr>
-              <w:instrText xml:space="preserve"> PAGEREF _Toc479596907 \h </w:instrText>
+              <w:instrText xml:space="preserve"> PAGEREF _Toc479712211 \h </w:instrText>
             </w:r>
             <w:r>
               <w:rPr>
@@ -435,7 +660,7 @@
                 <w:noProof/>
                 <w:webHidden/>
               </w:rPr>
-              <w:t>2</w:t>
+              <w:t>3</w:t>
             </w:r>
             <w:r>
               <w:rPr>
@@ -453,16 +678,19 @@
               <w:tab w:val="right" w:leader="dot" w:pos="9350"/>
             </w:tabs>
             <w:rPr>
+              <w:rFonts w:asciiTheme="minorHAnsi" w:eastAsiaTheme="minorEastAsia" w:hAnsiTheme="minorHAnsi"/>
               <w:noProof/>
+              <w:sz w:val="22"/>
+              <w:lang w:eastAsia="en-CA"/>
             </w:rPr>
           </w:pPr>
-          <w:hyperlink w:anchor="_Toc479596908" w:history="1">
+          <w:hyperlink w:anchor="_Toc479712212" w:history="1">
             <w:r>
               <w:rPr>
                 <w:rStyle w:val="Hyperlink"/>
                 <w:noProof/>
               </w:rPr>
-              <w:t>The Learning Process</w:t>
+              <w:t>Projects</w:t>
             </w:r>
             <w:r>
               <w:rPr>
@@ -483,7 +711,7 @@
                 <w:noProof/>
                 <w:webHidden/>
               </w:rPr>
-              <w:instrText xml:space="preserve"> PAGEREF _Toc479596908 \h </w:instrText>
+              <w:instrText xml:space="preserve"> PAGEREF _Toc479712212 \h </w:instrText>
             </w:r>
             <w:r>
               <w:rPr>
@@ -503,7 +731,789 @@
                 <w:noProof/>
                 <w:webHidden/>
               </w:rPr>
-              <w:t>2</w:t>
+              <w:t>5</w:t>
+            </w:r>
+            <w:r>
+              <w:rPr>
+                <w:noProof/>
+                <w:webHidden/>
+              </w:rPr>
+              <w:fldChar w:fldCharType="end"/>
+            </w:r>
+          </w:hyperlink>
+        </w:p>
+        <w:p>
+          <w:pPr>
+            <w:pStyle w:val="TOC3"/>
+            <w:tabs>
+              <w:tab w:val="right" w:leader="dot" w:pos="9350"/>
+            </w:tabs>
+            <w:rPr>
+              <w:rFonts w:asciiTheme="minorHAnsi" w:eastAsiaTheme="minorEastAsia" w:hAnsiTheme="minorHAnsi"/>
+              <w:noProof/>
+              <w:sz w:val="22"/>
+              <w:lang w:eastAsia="en-CA"/>
+            </w:rPr>
+          </w:pPr>
+          <w:hyperlink w:anchor="_Toc479712213" w:history="1">
+            <w:r>
+              <w:rPr>
+                <w:rStyle w:val="Hyperlink"/>
+                <w:noProof/>
+              </w:rPr>
+              <w:t>Bolt Network</w:t>
+            </w:r>
+            <w:r>
+              <w:rPr>
+                <w:noProof/>
+                <w:webHidden/>
+              </w:rPr>
+              <w:tab/>
+            </w:r>
+            <w:r>
+              <w:rPr>
+                <w:noProof/>
+                <w:webHidden/>
+              </w:rPr>
+              <w:fldChar w:fldCharType="begin"/>
+            </w:r>
+            <w:r>
+              <w:rPr>
+                <w:noProof/>
+                <w:webHidden/>
+              </w:rPr>
+              <w:instrText xml:space="preserve"> PAGEREF _Toc479712213 \h </w:instrText>
+            </w:r>
+            <w:r>
+              <w:rPr>
+                <w:noProof/>
+                <w:webHidden/>
+              </w:rPr>
+            </w:r>
+            <w:r>
+              <w:rPr>
+                <w:noProof/>
+                <w:webHidden/>
+              </w:rPr>
+              <w:fldChar w:fldCharType="separate"/>
+            </w:r>
+            <w:r>
+              <w:rPr>
+                <w:noProof/>
+                <w:webHidden/>
+              </w:rPr>
+              <w:t>5</w:t>
+            </w:r>
+            <w:r>
+              <w:rPr>
+                <w:noProof/>
+                <w:webHidden/>
+              </w:rPr>
+              <w:fldChar w:fldCharType="end"/>
+            </w:r>
+          </w:hyperlink>
+        </w:p>
+        <w:p>
+          <w:pPr>
+            <w:pStyle w:val="TOC3"/>
+            <w:tabs>
+              <w:tab w:val="right" w:leader="dot" w:pos="9350"/>
+            </w:tabs>
+            <w:rPr>
+              <w:rFonts w:asciiTheme="minorHAnsi" w:eastAsiaTheme="minorEastAsia" w:hAnsiTheme="minorHAnsi"/>
+              <w:noProof/>
+              <w:sz w:val="22"/>
+              <w:lang w:eastAsia="en-CA"/>
+            </w:rPr>
+          </w:pPr>
+          <w:hyperlink w:anchor="_Toc479712214" w:history="1">
+            <w:r>
+              <w:rPr>
+                <w:rStyle w:val="Hyperlink"/>
+                <w:noProof/>
+              </w:rPr>
+              <w:t>Pizza Planet</w:t>
+            </w:r>
+            <w:r>
+              <w:rPr>
+                <w:noProof/>
+                <w:webHidden/>
+              </w:rPr>
+              <w:tab/>
+            </w:r>
+            <w:r>
+              <w:rPr>
+                <w:noProof/>
+                <w:webHidden/>
+              </w:rPr>
+              <w:fldChar w:fldCharType="begin"/>
+            </w:r>
+            <w:r>
+              <w:rPr>
+                <w:noProof/>
+                <w:webHidden/>
+              </w:rPr>
+              <w:instrText xml:space="preserve"> PAGEREF _Toc479712214 \h </w:instrText>
+            </w:r>
+            <w:r>
+              <w:rPr>
+                <w:noProof/>
+                <w:webHidden/>
+              </w:rPr>
+            </w:r>
+            <w:r>
+              <w:rPr>
+                <w:noProof/>
+                <w:webHidden/>
+              </w:rPr>
+              <w:fldChar w:fldCharType="separate"/>
+            </w:r>
+            <w:r>
+              <w:rPr>
+                <w:noProof/>
+                <w:webHidden/>
+              </w:rPr>
+              <w:t>6</w:t>
+            </w:r>
+            <w:r>
+              <w:rPr>
+                <w:noProof/>
+                <w:webHidden/>
+              </w:rPr>
+              <w:fldChar w:fldCharType="end"/>
+            </w:r>
+          </w:hyperlink>
+        </w:p>
+        <w:p>
+          <w:pPr>
+            <w:pStyle w:val="TOC3"/>
+            <w:tabs>
+              <w:tab w:val="right" w:leader="dot" w:pos="9350"/>
+            </w:tabs>
+            <w:rPr>
+              <w:rFonts w:asciiTheme="minorHAnsi" w:eastAsiaTheme="minorEastAsia" w:hAnsiTheme="minorHAnsi"/>
+              <w:noProof/>
+              <w:sz w:val="22"/>
+              <w:lang w:eastAsia="en-CA"/>
+            </w:rPr>
+          </w:pPr>
+          <w:hyperlink w:anchor="_Toc479712215" w:history="1">
+            <w:r>
+              <w:rPr>
+                <w:rStyle w:val="Hyperlink"/>
+                <w:noProof/>
+              </w:rPr>
+              <w:t>Move Log</w:t>
+            </w:r>
+            <w:r>
+              <w:rPr>
+                <w:noProof/>
+                <w:webHidden/>
+              </w:rPr>
+              <w:tab/>
+            </w:r>
+            <w:r>
+              <w:rPr>
+                <w:noProof/>
+                <w:webHidden/>
+              </w:rPr>
+              <w:fldChar w:fldCharType="begin"/>
+            </w:r>
+            <w:r>
+              <w:rPr>
+                <w:noProof/>
+                <w:webHidden/>
+              </w:rPr>
+              <w:instrText xml:space="preserve"> PAGEREF _Toc479712215 \h </w:instrText>
+            </w:r>
+            <w:r>
+              <w:rPr>
+                <w:noProof/>
+                <w:webHidden/>
+              </w:rPr>
+            </w:r>
+            <w:r>
+              <w:rPr>
+                <w:noProof/>
+                <w:webHidden/>
+              </w:rPr>
+              <w:fldChar w:fldCharType="separate"/>
+            </w:r>
+            <w:r>
+              <w:rPr>
+                <w:noProof/>
+                <w:webHidden/>
+              </w:rPr>
+              <w:t>6</w:t>
+            </w:r>
+            <w:r>
+              <w:rPr>
+                <w:noProof/>
+                <w:webHidden/>
+              </w:rPr>
+              <w:fldChar w:fldCharType="end"/>
+            </w:r>
+          </w:hyperlink>
+        </w:p>
+        <w:p>
+          <w:pPr>
+            <w:pStyle w:val="TOC3"/>
+            <w:tabs>
+              <w:tab w:val="right" w:leader="dot" w:pos="9350"/>
+            </w:tabs>
+            <w:rPr>
+              <w:rFonts w:asciiTheme="minorHAnsi" w:eastAsiaTheme="minorEastAsia" w:hAnsiTheme="minorHAnsi"/>
+              <w:noProof/>
+              <w:sz w:val="22"/>
+              <w:lang w:eastAsia="en-CA"/>
+            </w:rPr>
+          </w:pPr>
+          <w:hyperlink w:anchor="_Toc479712216" w:history="1">
+            <w:r>
+              <w:rPr>
+                <w:rStyle w:val="Hyperlink"/>
+                <w:noProof/>
+              </w:rPr>
+              <w:t>Gameboard</w:t>
+            </w:r>
+            <w:r>
+              <w:rPr>
+                <w:noProof/>
+                <w:webHidden/>
+              </w:rPr>
+              <w:tab/>
+            </w:r>
+            <w:r>
+              <w:rPr>
+                <w:noProof/>
+                <w:webHidden/>
+              </w:rPr>
+              <w:fldChar w:fldCharType="begin"/>
+            </w:r>
+            <w:r>
+              <w:rPr>
+                <w:noProof/>
+                <w:webHidden/>
+              </w:rPr>
+              <w:instrText xml:space="preserve"> PAGEREF _Toc479712216 \h </w:instrText>
+            </w:r>
+            <w:r>
+              <w:rPr>
+                <w:noProof/>
+                <w:webHidden/>
+              </w:rPr>
+            </w:r>
+            <w:r>
+              <w:rPr>
+                <w:noProof/>
+                <w:webHidden/>
+              </w:rPr>
+              <w:fldChar w:fldCharType="separate"/>
+            </w:r>
+            <w:r>
+              <w:rPr>
+                <w:noProof/>
+                <w:webHidden/>
+              </w:rPr>
+              <w:t>7</w:t>
+            </w:r>
+            <w:r>
+              <w:rPr>
+                <w:noProof/>
+                <w:webHidden/>
+              </w:rPr>
+              <w:fldChar w:fldCharType="end"/>
+            </w:r>
+          </w:hyperlink>
+        </w:p>
+        <w:p>
+          <w:pPr>
+            <w:pStyle w:val="TOC3"/>
+            <w:tabs>
+              <w:tab w:val="right" w:leader="dot" w:pos="9350"/>
+            </w:tabs>
+            <w:rPr>
+              <w:rFonts w:asciiTheme="minorHAnsi" w:eastAsiaTheme="minorEastAsia" w:hAnsiTheme="minorHAnsi"/>
+              <w:noProof/>
+              <w:sz w:val="22"/>
+              <w:lang w:eastAsia="en-CA"/>
+            </w:rPr>
+          </w:pPr>
+          <w:hyperlink w:anchor="_Toc479712217" w:history="1">
+            <w:r>
+              <w:rPr>
+                <w:rStyle w:val="Hyperlink"/>
+                <w:noProof/>
+              </w:rPr>
+              <w:t>Feedster</w:t>
+            </w:r>
+            <w:r>
+              <w:rPr>
+                <w:noProof/>
+                <w:webHidden/>
+              </w:rPr>
+              <w:tab/>
+            </w:r>
+            <w:r>
+              <w:rPr>
+                <w:noProof/>
+                <w:webHidden/>
+              </w:rPr>
+              <w:fldChar w:fldCharType="begin"/>
+            </w:r>
+            <w:r>
+              <w:rPr>
+                <w:noProof/>
+                <w:webHidden/>
+              </w:rPr>
+              <w:instrText xml:space="preserve"> PAGEREF _Toc479712217 \h </w:instrText>
+            </w:r>
+            <w:r>
+              <w:rPr>
+                <w:noProof/>
+                <w:webHidden/>
+              </w:rPr>
+            </w:r>
+            <w:r>
+              <w:rPr>
+                <w:noProof/>
+                <w:webHidden/>
+              </w:rPr>
+              <w:fldChar w:fldCharType="separate"/>
+            </w:r>
+            <w:r>
+              <w:rPr>
+                <w:noProof/>
+                <w:webHidden/>
+              </w:rPr>
+              <w:t>7</w:t>
+            </w:r>
+            <w:r>
+              <w:rPr>
+                <w:noProof/>
+                <w:webHidden/>
+              </w:rPr>
+              <w:fldChar w:fldCharType="end"/>
+            </w:r>
+          </w:hyperlink>
+        </w:p>
+        <w:p>
+          <w:pPr>
+            <w:pStyle w:val="TOC3"/>
+            <w:tabs>
+              <w:tab w:val="right" w:leader="dot" w:pos="9350"/>
+            </w:tabs>
+            <w:rPr>
+              <w:rFonts w:asciiTheme="minorHAnsi" w:eastAsiaTheme="minorEastAsia" w:hAnsiTheme="minorHAnsi"/>
+              <w:noProof/>
+              <w:sz w:val="22"/>
+              <w:lang w:eastAsia="en-CA"/>
+            </w:rPr>
+          </w:pPr>
+          <w:hyperlink w:anchor="_Toc479712218" w:history="1">
+            <w:r>
+              <w:rPr>
+                <w:rStyle w:val="Hyperlink"/>
+                <w:noProof/>
+              </w:rPr>
+              <w:t>Outbox</w:t>
+            </w:r>
+            <w:r>
+              <w:rPr>
+                <w:noProof/>
+                <w:webHidden/>
+              </w:rPr>
+              <w:tab/>
+            </w:r>
+            <w:r>
+              <w:rPr>
+                <w:noProof/>
+                <w:webHidden/>
+              </w:rPr>
+              <w:fldChar w:fldCharType="begin"/>
+            </w:r>
+            <w:r>
+              <w:rPr>
+                <w:noProof/>
+                <w:webHidden/>
+              </w:rPr>
+              <w:instrText xml:space="preserve"> PAGEREF _Toc479712218 \h </w:instrText>
+            </w:r>
+            <w:r>
+              <w:rPr>
+                <w:noProof/>
+                <w:webHidden/>
+              </w:rPr>
+            </w:r>
+            <w:r>
+              <w:rPr>
+                <w:noProof/>
+                <w:webHidden/>
+              </w:rPr>
+              <w:fldChar w:fldCharType="separate"/>
+            </w:r>
+            <w:r>
+              <w:rPr>
+                <w:noProof/>
+                <w:webHidden/>
+              </w:rPr>
+              <w:t>7</w:t>
+            </w:r>
+            <w:r>
+              <w:rPr>
+                <w:noProof/>
+                <w:webHidden/>
+              </w:rPr>
+              <w:fldChar w:fldCharType="end"/>
+            </w:r>
+          </w:hyperlink>
+        </w:p>
+        <w:p>
+          <w:pPr>
+            <w:pStyle w:val="TOC3"/>
+            <w:tabs>
+              <w:tab w:val="right" w:leader="dot" w:pos="9350"/>
+            </w:tabs>
+            <w:rPr>
+              <w:rFonts w:asciiTheme="minorHAnsi" w:eastAsiaTheme="minorEastAsia" w:hAnsiTheme="minorHAnsi"/>
+              <w:noProof/>
+              <w:sz w:val="22"/>
+              <w:lang w:eastAsia="en-CA"/>
+            </w:rPr>
+          </w:pPr>
+          <w:hyperlink w:anchor="_Toc479712219" w:history="1">
+            <w:r>
+              <w:rPr>
+                <w:rStyle w:val="Hyperlink"/>
+                <w:noProof/>
+                <w:lang w:eastAsia="en-CA"/>
+              </w:rPr>
+              <w:t>Calendar</w:t>
+            </w:r>
+            <w:r>
+              <w:rPr>
+                <w:noProof/>
+                <w:webHidden/>
+              </w:rPr>
+              <w:tab/>
+            </w:r>
+            <w:r>
+              <w:rPr>
+                <w:noProof/>
+                <w:webHidden/>
+              </w:rPr>
+              <w:fldChar w:fldCharType="begin"/>
+            </w:r>
+            <w:r>
+              <w:rPr>
+                <w:noProof/>
+                <w:webHidden/>
+              </w:rPr>
+              <w:instrText xml:space="preserve"> PAGEREF _Toc479712219 \h </w:instrText>
+            </w:r>
+            <w:r>
+              <w:rPr>
+                <w:noProof/>
+                <w:webHidden/>
+              </w:rPr>
+            </w:r>
+            <w:r>
+              <w:rPr>
+                <w:noProof/>
+                <w:webHidden/>
+              </w:rPr>
+              <w:fldChar w:fldCharType="separate"/>
+            </w:r>
+            <w:r>
+              <w:rPr>
+                <w:noProof/>
+                <w:webHidden/>
+              </w:rPr>
+              <w:t>8</w:t>
+            </w:r>
+            <w:r>
+              <w:rPr>
+                <w:noProof/>
+                <w:webHidden/>
+              </w:rPr>
+              <w:fldChar w:fldCharType="end"/>
+            </w:r>
+          </w:hyperlink>
+        </w:p>
+        <w:p>
+          <w:pPr>
+            <w:pStyle w:val="TOC3"/>
+            <w:tabs>
+              <w:tab w:val="right" w:leader="dot" w:pos="9350"/>
+            </w:tabs>
+            <w:rPr>
+              <w:rFonts w:asciiTheme="minorHAnsi" w:eastAsiaTheme="minorEastAsia" w:hAnsiTheme="minorHAnsi"/>
+              <w:noProof/>
+              <w:sz w:val="22"/>
+              <w:lang w:eastAsia="en-CA"/>
+            </w:rPr>
+          </w:pPr>
+          <w:hyperlink w:anchor="_Toc479712220" w:history="1">
+            <w:r>
+              <w:rPr>
+                <w:rStyle w:val="Hyperlink"/>
+                <w:noProof/>
+              </w:rPr>
+              <w:t>Reader</w:t>
+            </w:r>
+            <w:r>
+              <w:rPr>
+                <w:noProof/>
+                <w:webHidden/>
+              </w:rPr>
+              <w:tab/>
+            </w:r>
+            <w:r>
+              <w:rPr>
+                <w:noProof/>
+                <w:webHidden/>
+              </w:rPr>
+              <w:fldChar w:fldCharType="begin"/>
+            </w:r>
+            <w:r>
+              <w:rPr>
+                <w:noProof/>
+                <w:webHidden/>
+              </w:rPr>
+              <w:instrText xml:space="preserve"> PAGEREF _Toc479712220 \h </w:instrText>
+            </w:r>
+            <w:r>
+              <w:rPr>
+                <w:noProof/>
+                <w:webHidden/>
+              </w:rPr>
+            </w:r>
+            <w:r>
+              <w:rPr>
+                <w:noProof/>
+                <w:webHidden/>
+              </w:rPr>
+              <w:fldChar w:fldCharType="separate"/>
+            </w:r>
+            <w:r>
+              <w:rPr>
+                <w:noProof/>
+                <w:webHidden/>
+              </w:rPr>
+              <w:t>8</w:t>
+            </w:r>
+            <w:r>
+              <w:rPr>
+                <w:noProof/>
+                <w:webHidden/>
+              </w:rPr>
+              <w:fldChar w:fldCharType="end"/>
+            </w:r>
+          </w:hyperlink>
+        </w:p>
+        <w:p>
+          <w:pPr>
+            <w:pStyle w:val="TOC3"/>
+            <w:tabs>
+              <w:tab w:val="right" w:leader="dot" w:pos="9350"/>
+            </w:tabs>
+            <w:rPr>
+              <w:rFonts w:asciiTheme="minorHAnsi" w:eastAsiaTheme="minorEastAsia" w:hAnsiTheme="minorHAnsi"/>
+              <w:noProof/>
+              <w:sz w:val="22"/>
+              <w:lang w:eastAsia="en-CA"/>
+            </w:rPr>
+          </w:pPr>
+          <w:hyperlink w:anchor="_Toc479712221" w:history="1">
+            <w:r>
+              <w:rPr>
+                <w:rStyle w:val="Hyperlink"/>
+                <w:noProof/>
+              </w:rPr>
+              <w:t>NearMe</w:t>
+            </w:r>
+            <w:r>
+              <w:rPr>
+                <w:noProof/>
+                <w:webHidden/>
+              </w:rPr>
+              <w:tab/>
+            </w:r>
+            <w:r>
+              <w:rPr>
+                <w:noProof/>
+                <w:webHidden/>
+              </w:rPr>
+              <w:fldChar w:fldCharType="begin"/>
+            </w:r>
+            <w:r>
+              <w:rPr>
+                <w:noProof/>
+                <w:webHidden/>
+              </w:rPr>
+              <w:instrText xml:space="preserve"> PAGEREF _Toc479712221 \h </w:instrText>
+            </w:r>
+            <w:r>
+              <w:rPr>
+                <w:noProof/>
+                <w:webHidden/>
+              </w:rPr>
+            </w:r>
+            <w:r>
+              <w:rPr>
+                <w:noProof/>
+                <w:webHidden/>
+              </w:rPr>
+              <w:fldChar w:fldCharType="separate"/>
+            </w:r>
+            <w:r>
+              <w:rPr>
+                <w:noProof/>
+                <w:webHidden/>
+              </w:rPr>
+              <w:t>9</w:t>
+            </w:r>
+            <w:r>
+              <w:rPr>
+                <w:noProof/>
+                <w:webHidden/>
+              </w:rPr>
+              <w:fldChar w:fldCharType="end"/>
+            </w:r>
+          </w:hyperlink>
+        </w:p>
+        <w:p>
+          <w:pPr>
+            <w:pStyle w:val="TOC1"/>
+            <w:tabs>
+              <w:tab w:val="right" w:leader="dot" w:pos="9350"/>
+            </w:tabs>
+            <w:rPr>
+              <w:rFonts w:asciiTheme="minorHAnsi" w:eastAsiaTheme="minorEastAsia" w:hAnsiTheme="minorHAnsi"/>
+              <w:noProof/>
+              <w:sz w:val="22"/>
+              <w:lang w:eastAsia="en-CA"/>
+            </w:rPr>
+          </w:pPr>
+          <w:hyperlink w:anchor="_Toc479712222" w:history="1">
+            <w:r>
+              <w:rPr>
+                <w:rStyle w:val="Hyperlink"/>
+                <w:noProof/>
+              </w:rPr>
+              <w:t>All Done!</w:t>
+            </w:r>
+            <w:r>
+              <w:rPr>
+                <w:noProof/>
+                <w:webHidden/>
+              </w:rPr>
+              <w:tab/>
+            </w:r>
+            <w:r>
+              <w:rPr>
+                <w:noProof/>
+                <w:webHidden/>
+              </w:rPr>
+              <w:fldChar w:fldCharType="begin"/>
+            </w:r>
+            <w:r>
+              <w:rPr>
+                <w:noProof/>
+                <w:webHidden/>
+              </w:rPr>
+              <w:instrText xml:space="preserve"> PAGEREF _Toc479712222 \h </w:instrText>
+            </w:r>
+            <w:r>
+              <w:rPr>
+                <w:noProof/>
+                <w:webHidden/>
+              </w:rPr>
+            </w:r>
+            <w:r>
+              <w:rPr>
+                <w:noProof/>
+                <w:webHidden/>
+              </w:rPr>
+              <w:fldChar w:fldCharType="separate"/>
+            </w:r>
+            <w:r>
+              <w:rPr>
+                <w:noProof/>
+                <w:webHidden/>
+              </w:rPr>
+              <w:t>9</w:t>
+            </w:r>
+            <w:r>
+              <w:rPr>
+                <w:noProof/>
+                <w:webHidden/>
+              </w:rPr>
+              <w:fldChar w:fldCharType="end"/>
+            </w:r>
+          </w:hyperlink>
+        </w:p>
+        <w:p>
+          <w:pPr>
+            <w:pStyle w:val="TOC1"/>
+            <w:tabs>
+              <w:tab w:val="right" w:leader="dot" w:pos="9350"/>
+            </w:tabs>
+            <w:rPr>
+              <w:rFonts w:asciiTheme="minorHAnsi" w:eastAsiaTheme="minorEastAsia" w:hAnsiTheme="minorHAnsi"/>
+              <w:noProof/>
+              <w:sz w:val="22"/>
+              <w:lang w:eastAsia="en-CA"/>
+            </w:rPr>
+          </w:pPr>
+          <w:hyperlink w:anchor="_Toc479712223" w:history="1">
+            <w:r>
+              <w:rPr>
+                <w:rStyle w:val="Hyperlink"/>
+                <w:noProof/>
+              </w:rPr>
+              <w:t>Additional Resources</w:t>
+            </w:r>
+            <w:r>
+              <w:rPr>
+                <w:noProof/>
+                <w:webHidden/>
+              </w:rPr>
+              <w:tab/>
+            </w:r>
+            <w:r>
+              <w:rPr>
+                <w:noProof/>
+                <w:webHidden/>
+              </w:rPr>
+              <w:fldChar w:fldCharType="begin"/>
+            </w:r>
+            <w:r>
+              <w:rPr>
+                <w:noProof/>
+                <w:webHidden/>
+              </w:rPr>
+              <w:instrText xml:space="preserve"> PAGEREF _Toc479712223 \h </w:instrText>
+            </w:r>
+            <w:r>
+              <w:rPr>
+                <w:noProof/>
+                <w:webHidden/>
+              </w:rPr>
+            </w:r>
+            <w:r>
+              <w:rPr>
+                <w:noProof/>
+                <w:webHidden/>
+              </w:rPr>
+              <w:fldChar w:fldCharType="separate"/>
+            </w:r>
+            <w:r>
+              <w:rPr>
+                <w:noProof/>
+                <w:webHidden/>
+              </w:rPr>
+              <w:t>10</w:t>
             </w:r>
             <w:r>
               <w:rPr>
@@ -532,20 +1542,1403 @@
     <w:p/>
     <w:p/>
     <w:p/>
+    <w:p>
+      <w:pPr>
+        <w:pStyle w:val="Heading1"/>
+      </w:pPr>
+      <w:bookmarkStart w:id="0" w:name="_Toc479712207"/>
+      <w:r>
+        <w:lastRenderedPageBreak/>
+        <w:t>Introduction</w:t>
+      </w:r>
+      <w:bookmarkEnd w:id="0"/>
+    </w:p>
+    <w:p>
+      <w:r>
+        <w:t>In this document, I will go over s</w:t>
+      </w:r>
+      <w:r>
+        <w:t>ome of the details about</w:t>
+      </w:r>
+      <w:r>
+        <w:t xml:space="preserve"> why I beca</w:t>
+      </w:r>
+      <w:bookmarkStart w:id="1" w:name="_GoBack"/>
+      <w:bookmarkEnd w:id="1"/>
+      <w:r>
+        <w:t>me interested in learning AngularJS as part of my gap analysis project, as well as reflect on the process of learning more about thi</w:t>
+      </w:r>
+      <w:r>
+        <w:t>s popular JavaScript framework.</w:t>
+      </w:r>
+    </w:p>
+    <w:p>
+      <w:pPr>
+        <w:pStyle w:val="Heading1"/>
+      </w:pPr>
+      <w:bookmarkStart w:id="2" w:name="_Toc479712208"/>
+      <w:r>
+        <w:t>On choosing</w:t>
+      </w:r>
+      <w:r>
+        <w:t xml:space="preserve"> </w:t>
+      </w:r>
+      <w:r>
+        <w:t>AngularJS</w:t>
+      </w:r>
+      <w:bookmarkEnd w:id="2"/>
+    </w:p>
+    <w:p>
+      <w:r>
+        <w:t>I was excited to learn more about JavaScript in our Rich Internet Applications course.</w:t>
+      </w:r>
+      <w:r>
+        <w:t xml:space="preserve"> It had been </w:t>
+      </w:r>
+      <w:r>
+        <w:t xml:space="preserve">more than a decade since I wrote </w:t>
+      </w:r>
+      <w:r>
+        <w:t>anything in JavaScript, and I wanted to get back into it. I was surprised about how much the language had grown since the old Internet Explorer days</w:t>
+      </w:r>
+      <w:r>
+        <w:t>, especially with the advent of jQuery. Suddenly</w:t>
+      </w:r>
+      <w:r>
+        <w:t>,</w:t>
+      </w:r>
+      <w:r>
+        <w:t xml:space="preserve"> things I remember being extremely tedious to code were finally made </w:t>
+      </w:r>
+      <w:r>
+        <w:t xml:space="preserve">much </w:t>
+      </w:r>
+      <w:r>
+        <w:t xml:space="preserve">easier. </w:t>
+      </w:r>
+    </w:p>
+    <w:p>
+      <w:r>
+        <w:t>I learned a lot through the RIA course. Until this last semester, I wasn’t that interested in front-end website development, but the things I learned opened my eyes to the possibilities of the modern web platform.</w:t>
+      </w:r>
+      <w:r>
+        <w:t xml:space="preserve"> </w:t>
+      </w:r>
+      <w:r>
+        <w:t xml:space="preserve">I’ve heard about JavaScript frameworks like AngularJS and </w:t>
+      </w:r>
+      <w:r>
+        <w:t xml:space="preserve">React, but I didn’t quite understand what made them so popular, or what their purpose was in the front-end ecosystem. </w:t>
+      </w:r>
+      <w:r>
+        <w:t>I was hoping we could touch on those frameworks in our RIA class, but unfortunately we were unable to due to time constraints.</w:t>
+      </w:r>
+    </w:p>
+    <w:p>
+      <w:r>
+        <w:t>After doing some research</w:t>
+      </w:r>
+      <w:r>
+        <w:t>,</w:t>
+      </w:r>
+      <w:r>
+        <w:t xml:space="preserve"> it became apparent that frameworks like AngularJS were becoming dominant technologies in web development. I </w:t>
+      </w:r>
+      <w:r>
+        <w:t>feel</w:t>
+      </w:r>
+      <w:r>
+        <w:t xml:space="preserve"> that as a professional developer</w:t>
+      </w:r>
+      <w:r>
+        <w:t xml:space="preserve">, it would be prudent to keep up with </w:t>
+      </w:r>
+      <w:r>
+        <w:t xml:space="preserve">the latest technologies, as it would reflect favorably in my </w:t>
+      </w:r>
+      <w:r>
+        <w:t>résumé</w:t>
+      </w:r>
+      <w:r>
+        <w:t>. Due to this,</w:t>
+      </w:r>
+      <w:r>
+        <w:t xml:space="preserve"> I decided to learn AngularJS,</w:t>
+      </w:r>
+      <w:r>
+        <w:t xml:space="preserve"> particularly because it is </w:t>
+      </w:r>
+      <w:r>
+        <w:t>the most widely adopted Jav</w:t>
+      </w:r>
+      <w:r>
+        <w:t>aScript MVVM framework to date.</w:t>
+      </w:r>
+    </w:p>
+    <w:p>
+      <w:pPr>
+        <w:pStyle w:val="Heading1"/>
+      </w:pPr>
+      <w:bookmarkStart w:id="3" w:name="_Toc479712209"/>
+      <w:r>
+        <w:t>The Learning Process</w:t>
+      </w:r>
+      <w:bookmarkEnd w:id="3"/>
+    </w:p>
+    <w:p>
+      <w:r>
+        <w:t>I wanted the process of learning AngularJS to be structured</w:t>
+      </w:r>
+      <w:r>
+        <w:t xml:space="preserve">. I </w:t>
+      </w:r>
+      <w:r>
+        <w:t xml:space="preserve">learn </w:t>
+      </w:r>
+      <w:r>
+        <w:t>better</w:t>
+      </w:r>
+      <w:r>
+        <w:t xml:space="preserve"> by following along and working on code rather than just listening to theory an</w:t>
+      </w:r>
+      <w:r>
+        <w:t xml:space="preserve">d then applying what I </w:t>
+      </w:r>
+      <w:r>
+        <w:t xml:space="preserve">had learned. </w:t>
+      </w:r>
+      <w:r>
+        <w:t xml:space="preserve">While trying to decide what resources to use for learning AngularJS, </w:t>
+      </w:r>
+      <w:r>
+        <w:t xml:space="preserve">I weighted various options </w:t>
+      </w:r>
+      <w:r>
+        <w:t>that ranged from tutorial videos on YouTube,</w:t>
+      </w:r>
+      <w:r>
+        <w:t xml:space="preserve"> to </w:t>
+      </w:r>
+      <w:r>
+        <w:t xml:space="preserve">various </w:t>
+      </w:r>
+      <w:r>
+        <w:t xml:space="preserve">tutorial sites like w3schools.com. I finally found out that Code Academy had a </w:t>
+      </w:r>
+      <w:r>
+        <w:t xml:space="preserve">whole </w:t>
+      </w:r>
+      <w:r>
+        <w:t xml:space="preserve">AngularJS tutorial series, however, most of the lessons were locked to non-premium members. I decided to take the plunge and pay for a membership so I could have </w:t>
+      </w:r>
+      <w:r>
+        <w:lastRenderedPageBreak/>
+        <w:t xml:space="preserve">access to all the lessons. There are also other subjects available on the site that I’m interested in learning, so I just thought of it as an investment. </w:t>
+      </w:r>
+    </w:p>
+    <w:p>
+      <w:r>
+        <w:t>I liked how Code Academy d</w:t>
+      </w:r>
+      <w:r>
+        <w:t>elivers their lessons: Each section</w:t>
+      </w:r>
+      <w:r>
+        <w:t xml:space="preserve"> </w:t>
+      </w:r>
+      <w:r>
+        <w:t xml:space="preserve">focuses on a </w:t>
+      </w:r>
+      <w:r>
+        <w:t>concept</w:t>
+      </w:r>
+      <w:r>
+        <w:t xml:space="preserve">, starting with </w:t>
+      </w:r>
+      <w:r>
+        <w:t xml:space="preserve">an interactive lesson meant to teach </w:t>
+      </w:r>
+      <w:r>
+        <w:t>the basics</w:t>
+      </w:r>
+      <w:r>
+        <w:t xml:space="preserve"> of that concept. The lesson is then</w:t>
+      </w:r>
+      <w:r>
+        <w:t xml:space="preserve"> followed by a quiz. After that, there are several free-from projects that </w:t>
+      </w:r>
+      <w:r>
+        <w:t>allows</w:t>
+      </w:r>
+      <w:r>
+        <w:t xml:space="preserve"> </w:t>
+      </w:r>
+      <w:r>
+        <w:t xml:space="preserve">the student to apply what they </w:t>
+      </w:r>
+      <w:r>
+        <w:t>had just learned. Each section introduces anothe</w:t>
+      </w:r>
+      <w:r>
+        <w:t xml:space="preserve">r subject, but it also requires the student </w:t>
+      </w:r>
+      <w:r>
+        <w:t xml:space="preserve">to apply </w:t>
+      </w:r>
+      <w:r>
+        <w:t>what was learned</w:t>
+      </w:r>
+      <w:r>
+        <w:t xml:space="preserve"> from the previous </w:t>
+      </w:r>
+      <w:r>
+        <w:t>one. That made the process of learning more engaging and enjoyable.</w:t>
+      </w:r>
+    </w:p>
+    <w:p>
+      <w:pPr>
+        <w:pStyle w:val="Heading1"/>
+      </w:pPr>
+      <w:bookmarkStart w:id="4" w:name="_Toc479712210"/>
+      <w:r>
+        <w:t>Screenshots</w:t>
+      </w:r>
+      <w:bookmarkEnd w:id="4"/>
+    </w:p>
+    <w:p>
+      <w:r>
+        <w:t xml:space="preserve">Here I will talk about some of the </w:t>
+      </w:r>
+      <w:r>
+        <w:t>screenshots</w:t>
+      </w:r>
+      <w:r>
+        <w:t xml:space="preserve"> I gathered while learning AngularJS. All of it is from Code Academy since that was my main source of learning.</w:t>
+      </w:r>
+      <w:r>
+        <w:t xml:space="preserve"> Due to space limitations, all screenshots had to be shrunk to fit in this page, but full size versions are available at </w:t>
+      </w:r>
+      <w:hyperlink r:id="rId9" w:history="1">
+        <w:r>
+          <w:rPr>
+            <w:rStyle w:val="Hyperlink"/>
+          </w:rPr>
+          <w:t>https://drive.google.com/drive/folders/0B0mdfFYGuIMVb1FVOGJoeXZZa</w:t>
+        </w:r>
+        <w:r>
+          <w:rPr>
+            <w:rStyle w:val="Hyperlink"/>
+          </w:rPr>
+          <w:t>2</w:t>
+        </w:r>
+        <w:r>
+          <w:rPr>
+            <w:rStyle w:val="Hyperlink"/>
+          </w:rPr>
+          <w:t>8?usp=sharing</w:t>
+        </w:r>
+      </w:hyperlink>
+    </w:p>
+    <w:p>
+      <w:pPr>
+        <w:pStyle w:val="Heading2"/>
+        <w:spacing w:after="240" w:line="240" w:lineRule="auto"/>
+      </w:pPr>
+      <w:bookmarkStart w:id="5" w:name="_Toc479712211"/>
+      <w:r>
+        <w:t>Quizzes</w:t>
+      </w:r>
+      <w:bookmarkEnd w:id="5"/>
+    </w:p>
+    <w:p>
+      <w:r>
+        <w:t>There was a total of four quizzes, one for each section in the series and each wit</w:t>
+      </w:r>
+      <w:r>
+        <w:t>h unlimited amounts of re-tries. I had to repeat some of them several times, but I feel that allowed me to cement what I had just learned from the introductory lesson.</w:t>
+      </w:r>
+    </w:p>
+    <w:p>
+      <w:r>
+        <w:rPr>
+          <w:noProof/>
+          <w:lang w:eastAsia="en-CA"/>
+        </w:rPr>
+        <w:drawing>
+          <wp:anchor distT="0" distB="0" distL="114300" distR="114300" simplePos="0" relativeHeight="251661312" behindDoc="1" locked="0" layoutInCell="1" allowOverlap="1">
+            <wp:simplePos x="0" y="0"/>
+            <wp:positionH relativeFrom="column">
+              <wp:posOffset>0</wp:posOffset>
+            </wp:positionH>
+            <wp:positionV relativeFrom="paragraph">
+              <wp:posOffset>-635</wp:posOffset>
+            </wp:positionV>
+            <wp:extent cx="4420235" cy="2333625"/>
+            <wp:effectExtent l="0" t="0" r="0" b="9525"/>
+            <wp:wrapTight wrapText="bothSides">
+              <wp:wrapPolygon edited="0">
+                <wp:start x="0" y="0"/>
+                <wp:lineTo x="0" y="21512"/>
+                <wp:lineTo x="21504" y="21512"/>
+                <wp:lineTo x="21504" y="0"/>
+                <wp:lineTo x="0" y="0"/>
+              </wp:wrapPolygon>
+            </wp:wrapTight>
+            <wp:docPr id="1" name="Picture 1"/>
+            <wp:cNvGraphicFramePr>
+              <a:graphicFrameLocks xmlns:a="http://schemas.openxmlformats.org/drawingml/2006/main" noChangeAspect="1"/>
+            </wp:cNvGraphicFramePr>
+            <a:graphic xmlns:a="http://schemas.openxmlformats.org/drawingml/2006/main">
+              <a:graphicData uri="http://schemas.openxmlformats.org/drawingml/2006/picture">
+                <pic:pic xmlns:pic="http://schemas.openxmlformats.org/drawingml/2006/picture">
+                  <pic:nvPicPr>
+                    <pic:cNvPr id="1" name="CodeAcademy - AngularJS Quiz 1 Completion.jpg"/>
+                    <pic:cNvPicPr/>
+                  </pic:nvPicPr>
+                  <pic:blipFill>
+                    <a:blip r:embed="rId10" cstate="print">
+                      <a:extLst>
+                        <a:ext uri="{28A0092B-C50C-407E-A947-70E740481C1C}">
+                          <a14:useLocalDpi xmlns:a14="http://schemas.microsoft.com/office/drawing/2010/main" val="0"/>
+                        </a:ext>
+                      </a:extLst>
+                    </a:blip>
+                    <a:stretch>
+                      <a:fillRect/>
+                    </a:stretch>
+                  </pic:blipFill>
+                  <pic:spPr>
+                    <a:xfrm>
+                      <a:off x="0" y="0"/>
+                      <a:ext cx="4420235" cy="2333625"/>
+                    </a:xfrm>
+                    <a:prstGeom prst="rect">
+                      <a:avLst/>
+                    </a:prstGeom>
+                  </pic:spPr>
+                </pic:pic>
+              </a:graphicData>
+            </a:graphic>
+          </wp:anchor>
+        </w:drawing>
+      </w:r>
+    </w:p>
+    <w:p>
+      <w:r>
+        <w:rPr>
+          <w:noProof/>
+          <w:lang w:eastAsia="en-CA"/>
+        </w:rPr>
+        <w:lastRenderedPageBreak/>
+        <w:drawing>
+          <wp:inline distT="0" distB="0" distL="0" distR="0">
+            <wp:extent cx="4419600" cy="2241550"/>
+            <wp:effectExtent l="0" t="0" r="0" b="6350"/>
+            <wp:docPr id="3" name="Picture 3"/>
+            <wp:cNvGraphicFramePr>
+              <a:graphicFrameLocks xmlns:a="http://schemas.openxmlformats.org/drawingml/2006/main" noChangeAspect="1"/>
+            </wp:cNvGraphicFramePr>
+            <a:graphic xmlns:a="http://schemas.openxmlformats.org/drawingml/2006/main">
+              <a:graphicData uri="http://schemas.openxmlformats.org/drawingml/2006/picture">
+                <pic:pic xmlns:pic="http://schemas.openxmlformats.org/drawingml/2006/picture">
+                  <pic:nvPicPr>
+                    <pic:cNvPr id="3" name="CodeAcademy - AngularJS - Quiz 3 - Services.jpg"/>
+                    <pic:cNvPicPr/>
+                  </pic:nvPicPr>
+                  <pic:blipFill>
+                    <a:blip r:embed="rId11" cstate="print">
+                      <a:extLst>
+                        <a:ext uri="{28A0092B-C50C-407E-A947-70E740481C1C}">
+                          <a14:useLocalDpi xmlns:a14="http://schemas.microsoft.com/office/drawing/2010/main" val="0"/>
+                        </a:ext>
+                      </a:extLst>
+                    </a:blip>
+                    <a:stretch>
+                      <a:fillRect/>
+                    </a:stretch>
+                  </pic:blipFill>
+                  <pic:spPr>
+                    <a:xfrm>
+                      <a:off x="0" y="0"/>
+                      <a:ext cx="4419600" cy="2241550"/>
+                    </a:xfrm>
+                    <a:prstGeom prst="rect">
+                      <a:avLst/>
+                    </a:prstGeom>
+                  </pic:spPr>
+                </pic:pic>
+              </a:graphicData>
+            </a:graphic>
+          </wp:inline>
+        </w:drawing>
+      </w:r>
+      <w:r>
+        <w:t xml:space="preserve"> </w:t>
+      </w:r>
+      <w:r>
+        <w:rPr>
+          <w:noProof/>
+          <w:lang w:eastAsia="en-CA"/>
+        </w:rPr>
+        <w:drawing>
+          <wp:inline distT="0" distB="0" distL="0" distR="0" wp14:anchorId="006CC337" wp14:editId="6789C0BD">
+            <wp:extent cx="4419600" cy="2244269"/>
+            <wp:effectExtent l="0" t="0" r="0" b="3810"/>
+            <wp:docPr id="2" name="Picture 2"/>
+            <wp:cNvGraphicFramePr>
+              <a:graphicFrameLocks xmlns:a="http://schemas.openxmlformats.org/drawingml/2006/main" noChangeAspect="1"/>
+            </wp:cNvGraphicFramePr>
+            <a:graphic xmlns:a="http://schemas.openxmlformats.org/drawingml/2006/main">
+              <a:graphicData uri="http://schemas.openxmlformats.org/drawingml/2006/picture">
+                <pic:pic xmlns:pic="http://schemas.openxmlformats.org/drawingml/2006/picture">
+                  <pic:nvPicPr>
+                    <pic:cNvPr id="2" name="CodeAcademy - AngularJS - Quiz 2 - Directives.jpg"/>
+                    <pic:cNvPicPr/>
+                  </pic:nvPicPr>
+                  <pic:blipFill>
+                    <a:blip r:embed="rId12" cstate="print">
+                      <a:extLst>
+                        <a:ext uri="{28A0092B-C50C-407E-A947-70E740481C1C}">
+                          <a14:useLocalDpi xmlns:a14="http://schemas.microsoft.com/office/drawing/2010/main" val="0"/>
+                        </a:ext>
+                      </a:extLst>
+                    </a:blip>
+                    <a:stretch>
+                      <a:fillRect/>
+                    </a:stretch>
+                  </pic:blipFill>
+                  <pic:spPr>
+                    <a:xfrm>
+                      <a:off x="0" y="0"/>
+                      <a:ext cx="4419600" cy="2244269"/>
+                    </a:xfrm>
+                    <a:prstGeom prst="rect">
+                      <a:avLst/>
+                    </a:prstGeom>
+                  </pic:spPr>
+                </pic:pic>
+              </a:graphicData>
+            </a:graphic>
+          </wp:inline>
+        </w:drawing>
+      </w:r>
+      <w:r>
+        <w:rPr>
+          <w:noProof/>
+          <w:lang w:eastAsia="en-CA"/>
+        </w:rPr>
+        <w:drawing>
+          <wp:inline distT="0" distB="0" distL="0" distR="0">
+            <wp:extent cx="4421359" cy="2242800"/>
+            <wp:effectExtent l="0" t="0" r="0" b="5715"/>
+            <wp:docPr id="4" name="Picture 4"/>
+            <wp:cNvGraphicFramePr>
+              <a:graphicFrameLocks xmlns:a="http://schemas.openxmlformats.org/drawingml/2006/main" noChangeAspect="1"/>
+            </wp:cNvGraphicFramePr>
+            <a:graphic xmlns:a="http://schemas.openxmlformats.org/drawingml/2006/main">
+              <a:graphicData uri="http://schemas.openxmlformats.org/drawingml/2006/picture">
+                <pic:pic xmlns:pic="http://schemas.openxmlformats.org/drawingml/2006/picture">
+                  <pic:nvPicPr>
+                    <pic:cNvPr id="4" name="CodeAcademy - AngularJS - Quiz4- Routing.jpg"/>
+                    <pic:cNvPicPr/>
+                  </pic:nvPicPr>
+                  <pic:blipFill>
+                    <a:blip r:embed="rId13" cstate="print">
+                      <a:extLst>
+                        <a:ext uri="{28A0092B-C50C-407E-A947-70E740481C1C}">
+                          <a14:useLocalDpi xmlns:a14="http://schemas.microsoft.com/office/drawing/2010/main" val="0"/>
+                        </a:ext>
+                      </a:extLst>
+                    </a:blip>
+                    <a:stretch>
+                      <a:fillRect/>
+                    </a:stretch>
+                  </pic:blipFill>
+                  <pic:spPr>
+                    <a:xfrm>
+                      <a:off x="0" y="0"/>
+                      <a:ext cx="4421359" cy="2242800"/>
+                    </a:xfrm>
+                    <a:prstGeom prst="rect">
+                      <a:avLst/>
+                    </a:prstGeom>
+                  </pic:spPr>
+                </pic:pic>
+              </a:graphicData>
+            </a:graphic>
+          </wp:inline>
+        </w:drawing>
+      </w:r>
+    </w:p>
+    <w:p/>
+    <w:p/>
+    <w:p>
+      <w:pPr>
+        <w:pStyle w:val="Heading2"/>
+      </w:pPr>
+      <w:bookmarkStart w:id="6" w:name="_Toc479712212"/>
+      <w:r>
+        <w:lastRenderedPageBreak/>
+        <w:t>Projects</w:t>
+      </w:r>
+      <w:bookmarkEnd w:id="6"/>
+    </w:p>
+    <w:p>
+      <w:r>
+        <w:t xml:space="preserve">Each section in the series contained about three free-form projects. Each project focuses on that section’s </w:t>
+      </w:r>
+      <w:r>
+        <w:t>concept</w:t>
+      </w:r>
+      <w:r>
+        <w:t>, and each one has different scenarios</w:t>
+      </w:r>
+      <w:r>
+        <w:t xml:space="preserve"> that demonstrate how the concept can be applied</w:t>
+      </w:r>
+      <w:r>
+        <w:t>. Some of the projects are revisited</w:t>
+      </w:r>
+      <w:r>
+        <w:t xml:space="preserve"> in later sections so that the student can apply newly learned concepts.</w:t>
+      </w:r>
+    </w:p>
+    <w:p/>
+    <w:p>
+      <w:pPr>
+        <w:pStyle w:val="Heading3"/>
+      </w:pPr>
+      <w:bookmarkStart w:id="7" w:name="_Toc479712213"/>
+      <w:r>
+        <w:rPr>
+          <w:noProof/>
+          <w:lang w:eastAsia="en-CA"/>
+        </w:rPr>
+        <w:drawing>
+          <wp:anchor distT="0" distB="0" distL="114300" distR="114300" simplePos="0" relativeHeight="251659264" behindDoc="1" locked="0" layoutInCell="1" allowOverlap="1">
+            <wp:simplePos x="0" y="0"/>
+            <wp:positionH relativeFrom="column">
+              <wp:posOffset>1391285</wp:posOffset>
+            </wp:positionH>
+            <wp:positionV relativeFrom="paragraph">
+              <wp:posOffset>104775</wp:posOffset>
+            </wp:positionV>
+            <wp:extent cx="4558030" cy="2314575"/>
+            <wp:effectExtent l="0" t="0" r="0" b="9525"/>
+            <wp:wrapTight wrapText="bothSides">
+              <wp:wrapPolygon edited="0">
+                <wp:start x="0" y="0"/>
+                <wp:lineTo x="0" y="21511"/>
+                <wp:lineTo x="21486" y="21511"/>
+                <wp:lineTo x="21486" y="0"/>
+                <wp:lineTo x="0" y="0"/>
+              </wp:wrapPolygon>
+            </wp:wrapTight>
+            <wp:docPr id="5" name="Picture 5"/>
+            <wp:cNvGraphicFramePr>
+              <a:graphicFrameLocks xmlns:a="http://schemas.openxmlformats.org/drawingml/2006/main" noChangeAspect="1"/>
+            </wp:cNvGraphicFramePr>
+            <a:graphic xmlns:a="http://schemas.openxmlformats.org/drawingml/2006/main">
+              <a:graphicData uri="http://schemas.openxmlformats.org/drawingml/2006/picture">
+                <pic:pic xmlns:pic="http://schemas.openxmlformats.org/drawingml/2006/picture">
+                  <pic:nvPicPr>
+                    <pic:cNvPr id="5" name="CodeAcademy - AngularJS - Project - Bolt Network 2.jpg"/>
+                    <pic:cNvPicPr/>
+                  </pic:nvPicPr>
+                  <pic:blipFill>
+                    <a:blip r:embed="rId14" cstate="print">
+                      <a:extLst>
+                        <a:ext uri="{28A0092B-C50C-407E-A947-70E740481C1C}">
+                          <a14:useLocalDpi xmlns:a14="http://schemas.microsoft.com/office/drawing/2010/main" val="0"/>
+                        </a:ext>
+                      </a:extLst>
+                    </a:blip>
+                    <a:stretch>
+                      <a:fillRect/>
+                    </a:stretch>
+                  </pic:blipFill>
+                  <pic:spPr>
+                    <a:xfrm>
+                      <a:off x="0" y="0"/>
+                      <a:ext cx="4558030" cy="2314575"/>
+                    </a:xfrm>
+                    <a:prstGeom prst="rect">
+                      <a:avLst/>
+                    </a:prstGeom>
+                  </pic:spPr>
+                </pic:pic>
+              </a:graphicData>
+            </a:graphic>
+            <wp14:sizeRelH relativeFrom="margin">
+              <wp14:pctWidth>0</wp14:pctWidth>
+            </wp14:sizeRelH>
+            <wp14:sizeRelV relativeFrom="margin">
+              <wp14:pctHeight>0</wp14:pctHeight>
+            </wp14:sizeRelV>
+          </wp:anchor>
+        </w:drawing>
+      </w:r>
+      <w:r>
+        <w:t>Bolt Network</w:t>
+      </w:r>
+      <w:bookmarkEnd w:id="7"/>
+    </w:p>
+    <w:p>
+      <w:r>
+        <w:rPr>
+          <w:noProof/>
+          <w:lang w:eastAsia="en-CA"/>
+        </w:rPr>
+        <w:drawing>
+          <wp:anchor distT="0" distB="0" distL="114300" distR="114300" simplePos="0" relativeHeight="251666432" behindDoc="1" locked="0" layoutInCell="1" allowOverlap="1">
+            <wp:simplePos x="0" y="0"/>
+            <wp:positionH relativeFrom="column">
+              <wp:posOffset>1391285</wp:posOffset>
+            </wp:positionH>
+            <wp:positionV relativeFrom="paragraph">
+              <wp:posOffset>2357120</wp:posOffset>
+            </wp:positionV>
+            <wp:extent cx="4557395" cy="2421890"/>
+            <wp:effectExtent l="0" t="0" r="0" b="0"/>
+            <wp:wrapTight wrapText="bothSides">
+              <wp:wrapPolygon edited="0">
+                <wp:start x="0" y="0"/>
+                <wp:lineTo x="0" y="21407"/>
+                <wp:lineTo x="21489" y="21407"/>
+                <wp:lineTo x="21489" y="0"/>
+                <wp:lineTo x="0" y="0"/>
+              </wp:wrapPolygon>
+            </wp:wrapTight>
+            <wp:docPr id="6" name="Picture 6"/>
+            <wp:cNvGraphicFramePr>
+              <a:graphicFrameLocks xmlns:a="http://schemas.openxmlformats.org/drawingml/2006/main" noChangeAspect="1"/>
+            </wp:cNvGraphicFramePr>
+            <a:graphic xmlns:a="http://schemas.openxmlformats.org/drawingml/2006/main">
+              <a:graphicData uri="http://schemas.openxmlformats.org/drawingml/2006/picture">
+                <pic:pic xmlns:pic="http://schemas.openxmlformats.org/drawingml/2006/picture">
+                  <pic:nvPicPr>
+                    <pic:cNvPr id="6" name="CodeAcademy - AngularJS Project 1.jpg"/>
+                    <pic:cNvPicPr/>
+                  </pic:nvPicPr>
+                  <pic:blipFill>
+                    <a:blip r:embed="rId15" cstate="print">
+                      <a:extLst>
+                        <a:ext uri="{28A0092B-C50C-407E-A947-70E740481C1C}">
+                          <a14:useLocalDpi xmlns:a14="http://schemas.microsoft.com/office/drawing/2010/main" val="0"/>
+                        </a:ext>
+                      </a:extLst>
+                    </a:blip>
+                    <a:stretch>
+                      <a:fillRect/>
+                    </a:stretch>
+                  </pic:blipFill>
+                  <pic:spPr>
+                    <a:xfrm>
+                      <a:off x="0" y="0"/>
+                      <a:ext cx="4557395" cy="2421890"/>
+                    </a:xfrm>
+                    <a:prstGeom prst="rect">
+                      <a:avLst/>
+                    </a:prstGeom>
+                  </pic:spPr>
+                </pic:pic>
+              </a:graphicData>
+            </a:graphic>
+          </wp:anchor>
+        </w:drawing>
+      </w:r>
+      <w:r>
+        <w:t xml:space="preserve">This project simulates a website for a TV network, using AngularJS to display TV programming information. The first part of this project uses data from a controller </w:t>
+      </w:r>
+      <w:r>
+        <w:t>to</w:t>
+      </w:r>
+      <w:r>
+        <w:t xml:space="preserve"> display information directly into the main page using expressions.</w:t>
+      </w:r>
+      <w:r>
+        <w:rPr>
+          <w:noProof/>
+          <w:lang w:eastAsia="en-CA"/>
+        </w:rPr>
+        <w:t xml:space="preserve"> The second part uses a custom directive to display</w:t>
+      </w:r>
+      <w:r>
+        <w:rPr>
+          <w:noProof/>
+          <w:lang w:eastAsia="en-CA"/>
+        </w:rPr>
+        <w:t xml:space="preserve"> </w:t>
+      </w:r>
+      <w:r>
+        <w:rPr>
+          <w:noProof/>
+          <w:lang w:eastAsia="en-CA"/>
+        </w:rPr>
+        <w:t>information from a template.</w:t>
+      </w:r>
+      <w:r>
+        <w:rPr>
+          <w:noProof/>
+          <w:lang w:eastAsia="en-CA"/>
+        </w:rPr>
+        <w:t xml:space="preserve"> </w:t>
+      </w:r>
+    </w:p>
+    <w:p/>
+    <w:p>
+      <w:pPr>
+        <w:pStyle w:val="Heading3"/>
+      </w:pPr>
+      <w:bookmarkStart w:id="8" w:name="_Toc479712214"/>
+      <w:r>
+        <w:rPr>
+          <w:noProof/>
+          <w:lang w:eastAsia="en-CA"/>
+        </w:rPr>
+        <w:lastRenderedPageBreak/>
+        <w:drawing>
+          <wp:anchor distT="0" distB="0" distL="114300" distR="114300" simplePos="0" relativeHeight="251660288" behindDoc="1" locked="0" layoutInCell="1" allowOverlap="1">
+            <wp:simplePos x="0" y="0"/>
+            <wp:positionH relativeFrom="column">
+              <wp:posOffset>1514475</wp:posOffset>
+            </wp:positionH>
+            <wp:positionV relativeFrom="paragraph">
+              <wp:posOffset>28575</wp:posOffset>
+            </wp:positionV>
+            <wp:extent cx="4557600" cy="2314005"/>
+            <wp:effectExtent l="0" t="0" r="0" b="0"/>
+            <wp:wrapTight wrapText="bothSides">
+              <wp:wrapPolygon edited="0">
+                <wp:start x="0" y="0"/>
+                <wp:lineTo x="0" y="21339"/>
+                <wp:lineTo x="21489" y="21339"/>
+                <wp:lineTo x="21489" y="0"/>
+                <wp:lineTo x="0" y="0"/>
+              </wp:wrapPolygon>
+            </wp:wrapTight>
+            <wp:docPr id="13" name="Picture 13"/>
+            <wp:cNvGraphicFramePr>
+              <a:graphicFrameLocks xmlns:a="http://schemas.openxmlformats.org/drawingml/2006/main" noChangeAspect="1"/>
+            </wp:cNvGraphicFramePr>
+            <a:graphic xmlns:a="http://schemas.openxmlformats.org/drawingml/2006/main">
+              <a:graphicData uri="http://schemas.openxmlformats.org/drawingml/2006/picture">
+                <pic:pic xmlns:pic="http://schemas.openxmlformats.org/drawingml/2006/picture">
+                  <pic:nvPicPr>
+                    <pic:cNvPr id="13" name="CodeAcademy - AngularJS Project 2.jpg"/>
+                    <pic:cNvPicPr/>
+                  </pic:nvPicPr>
+                  <pic:blipFill>
+                    <a:blip r:embed="rId16" cstate="print">
+                      <a:extLst>
+                        <a:ext uri="{28A0092B-C50C-407E-A947-70E740481C1C}">
+                          <a14:useLocalDpi xmlns:a14="http://schemas.microsoft.com/office/drawing/2010/main" val="0"/>
+                        </a:ext>
+                      </a:extLst>
+                    </a:blip>
+                    <a:stretch>
+                      <a:fillRect/>
+                    </a:stretch>
+                  </pic:blipFill>
+                  <pic:spPr>
+                    <a:xfrm>
+                      <a:off x="0" y="0"/>
+                      <a:ext cx="4557600" cy="2314005"/>
+                    </a:xfrm>
+                    <a:prstGeom prst="rect">
+                      <a:avLst/>
+                    </a:prstGeom>
+                  </pic:spPr>
+                </pic:pic>
+              </a:graphicData>
+            </a:graphic>
+            <wp14:sizeRelH relativeFrom="margin">
+              <wp14:pctWidth>0</wp14:pctWidth>
+            </wp14:sizeRelH>
+            <wp14:sizeRelV relativeFrom="margin">
+              <wp14:pctHeight>0</wp14:pctHeight>
+            </wp14:sizeRelV>
+          </wp:anchor>
+        </w:drawing>
+      </w:r>
+      <w:r>
+        <w:t>Pizza Planet</w:t>
+      </w:r>
+      <w:bookmarkEnd w:id="8"/>
+    </w:p>
+    <w:p>
+      <w:r>
+        <w:t xml:space="preserve">This project uses data from a controller and the ng-repeat directive to display restaurant menu items. It also introduces filtering by using the </w:t>
+      </w:r>
+      <w:r>
+        <w:rPr>
+          <w:i/>
+        </w:rPr>
+        <w:t>currency</w:t>
+      </w:r>
+      <w:r>
+        <w:rPr>
+          <w:i/>
+        </w:rPr>
+        <w:t xml:space="preserve"> </w:t>
+      </w:r>
+      <w:r>
+        <w:t>filter to display decimal data as currency.</w:t>
+      </w:r>
+    </w:p>
+    <w:p/>
+    <w:p>
+      <w:pPr>
+        <w:pStyle w:val="Heading3"/>
+      </w:pPr>
+      <w:bookmarkStart w:id="9" w:name="_Toc479712215"/>
+      <w:r>
+        <w:rPr>
+          <w:noProof/>
+          <w:lang w:eastAsia="en-CA"/>
+        </w:rPr>
+        <w:drawing>
+          <wp:anchor distT="0" distB="0" distL="114300" distR="114300" simplePos="0" relativeHeight="251662336" behindDoc="1" locked="0" layoutInCell="1" allowOverlap="1">
+            <wp:simplePos x="0" y="0"/>
+            <wp:positionH relativeFrom="column">
+              <wp:posOffset>1512570</wp:posOffset>
+            </wp:positionH>
+            <wp:positionV relativeFrom="paragraph">
+              <wp:posOffset>81280</wp:posOffset>
+            </wp:positionV>
+            <wp:extent cx="4557600" cy="2314346"/>
+            <wp:effectExtent l="0" t="0" r="0" b="0"/>
+            <wp:wrapTight wrapText="bothSides">
+              <wp:wrapPolygon edited="0">
+                <wp:start x="0" y="0"/>
+                <wp:lineTo x="0" y="21339"/>
+                <wp:lineTo x="21489" y="21339"/>
+                <wp:lineTo x="21489" y="0"/>
+                <wp:lineTo x="0" y="0"/>
+              </wp:wrapPolygon>
+            </wp:wrapTight>
+            <wp:docPr id="7" name="Picture 7"/>
+            <wp:cNvGraphicFramePr>
+              <a:graphicFrameLocks xmlns:a="http://schemas.openxmlformats.org/drawingml/2006/main" noChangeAspect="1"/>
+            </wp:cNvGraphicFramePr>
+            <a:graphic xmlns:a="http://schemas.openxmlformats.org/drawingml/2006/main">
+              <a:graphicData uri="http://schemas.openxmlformats.org/drawingml/2006/picture">
+                <pic:pic xmlns:pic="http://schemas.openxmlformats.org/drawingml/2006/picture">
+                  <pic:nvPicPr>
+                    <pic:cNvPr id="7" name="CodeAcademy - AngularJS Project 3 - Move Log.jpg"/>
+                    <pic:cNvPicPr/>
+                  </pic:nvPicPr>
+                  <pic:blipFill>
+                    <a:blip r:embed="rId17" cstate="print">
+                      <a:extLst>
+                        <a:ext uri="{28A0092B-C50C-407E-A947-70E740481C1C}">
+                          <a14:useLocalDpi xmlns:a14="http://schemas.microsoft.com/office/drawing/2010/main" val="0"/>
+                        </a:ext>
+                      </a:extLst>
+                    </a:blip>
+                    <a:stretch>
+                      <a:fillRect/>
+                    </a:stretch>
+                  </pic:blipFill>
+                  <pic:spPr>
+                    <a:xfrm>
+                      <a:off x="0" y="0"/>
+                      <a:ext cx="4557600" cy="2314346"/>
+                    </a:xfrm>
+                    <a:prstGeom prst="rect">
+                      <a:avLst/>
+                    </a:prstGeom>
+                  </pic:spPr>
+                </pic:pic>
+              </a:graphicData>
+            </a:graphic>
+            <wp14:sizeRelH relativeFrom="margin">
+              <wp14:pctWidth>0</wp14:pctWidth>
+            </wp14:sizeRelH>
+            <wp14:sizeRelV relativeFrom="margin">
+              <wp14:pctHeight>0</wp14:pctHeight>
+            </wp14:sizeRelV>
+          </wp:anchor>
+        </w:drawing>
+      </w:r>
+      <w:r>
+        <w:t>Move Log</w:t>
+      </w:r>
+      <w:bookmarkEnd w:id="9"/>
+    </w:p>
+    <w:p>
+      <w:r>
+        <w:t xml:space="preserve">This project simulates an exercise app that allows the user to increment and decrement repetitions by clicking on the plus or minus buttons. All functionality is stored inside the main controller, which has methods that can be called by using the </w:t>
+      </w:r>
+      <w:r>
+        <w:rPr>
+          <w:i/>
+        </w:rPr>
+        <w:t>ng-click</w:t>
+      </w:r>
+      <w:r>
+        <w:t xml:space="preserve"> directive on each button.</w:t>
+      </w:r>
+      <w:r>
+        <w:t xml:space="preserve"> It also uses </w:t>
+      </w:r>
+      <w:r>
+        <w:rPr>
+          <w:i/>
+        </w:rPr>
+        <w:t>ng-repeat</w:t>
+      </w:r>
+      <w:r>
+        <w:t xml:space="preserve"> to display each exercise.</w:t>
+      </w:r>
+    </w:p>
     <w:p/>
     <w:p/>
     <w:p/>
     <w:p/>
+    <w:p>
+      <w:pPr>
+        <w:pStyle w:val="Heading3"/>
+      </w:pPr>
+      <w:bookmarkStart w:id="10" w:name="_Toc479712216"/>
+      <w:r>
+        <w:rPr>
+          <w:noProof/>
+          <w:lang w:eastAsia="en-CA"/>
+        </w:rPr>
+        <w:lastRenderedPageBreak/>
+        <w:drawing>
+          <wp:anchor distT="0" distB="0" distL="114300" distR="114300" simplePos="0" relativeHeight="251663360" behindDoc="1" locked="0" layoutInCell="1" allowOverlap="1">
+            <wp:simplePos x="0" y="0"/>
+            <wp:positionH relativeFrom="column">
+              <wp:posOffset>1323975</wp:posOffset>
+            </wp:positionH>
+            <wp:positionV relativeFrom="paragraph">
+              <wp:posOffset>0</wp:posOffset>
+            </wp:positionV>
+            <wp:extent cx="4558030" cy="2314575"/>
+            <wp:effectExtent l="0" t="0" r="0" b="9525"/>
+            <wp:wrapTight wrapText="bothSides">
+              <wp:wrapPolygon edited="0">
+                <wp:start x="0" y="0"/>
+                <wp:lineTo x="0" y="21511"/>
+                <wp:lineTo x="21486" y="21511"/>
+                <wp:lineTo x="21486" y="0"/>
+                <wp:lineTo x="0" y="0"/>
+              </wp:wrapPolygon>
+            </wp:wrapTight>
+            <wp:docPr id="8" name="Picture 8"/>
+            <wp:cNvGraphicFramePr>
+              <a:graphicFrameLocks xmlns:a="http://schemas.openxmlformats.org/drawingml/2006/main" noChangeAspect="1"/>
+            </wp:cNvGraphicFramePr>
+            <a:graphic xmlns:a="http://schemas.openxmlformats.org/drawingml/2006/main">
+              <a:graphicData uri="http://schemas.openxmlformats.org/drawingml/2006/picture">
+                <pic:pic xmlns:pic="http://schemas.openxmlformats.org/drawingml/2006/picture">
+                  <pic:nvPicPr>
+                    <pic:cNvPr id="8" name="CodeAcademy - AngularJS - Project - Gameboard.jpg"/>
+                    <pic:cNvPicPr/>
+                  </pic:nvPicPr>
+                  <pic:blipFill>
+                    <a:blip r:embed="rId18" cstate="print">
+                      <a:extLst>
+                        <a:ext uri="{28A0092B-C50C-407E-A947-70E740481C1C}">
+                          <a14:useLocalDpi xmlns:a14="http://schemas.microsoft.com/office/drawing/2010/main" val="0"/>
+                        </a:ext>
+                      </a:extLst>
+                    </a:blip>
+                    <a:stretch>
+                      <a:fillRect/>
+                    </a:stretch>
+                  </pic:blipFill>
+                  <pic:spPr>
+                    <a:xfrm>
+                      <a:off x="0" y="0"/>
+                      <a:ext cx="4558030" cy="2314575"/>
+                    </a:xfrm>
+                    <a:prstGeom prst="rect">
+                      <a:avLst/>
+                    </a:prstGeom>
+                  </pic:spPr>
+                </pic:pic>
+              </a:graphicData>
+            </a:graphic>
+            <wp14:sizeRelH relativeFrom="margin">
+              <wp14:pctWidth>0</wp14:pctWidth>
+            </wp14:sizeRelH>
+            <wp14:sizeRelV relativeFrom="margin">
+              <wp14:pctHeight>0</wp14:pctHeight>
+            </wp14:sizeRelV>
+          </wp:anchor>
+        </w:drawing>
+      </w:r>
+      <w:r>
+        <w:t>Gameboard</w:t>
+      </w:r>
+      <w:bookmarkEnd w:id="10"/>
+    </w:p>
+    <w:p>
+      <w:r>
+        <w:t>Gameboard uses a custom directive and a template to display a scoreboard. All the information is static and is saved inside the mai</w:t>
+      </w:r>
+      <w:r>
+        <w:t>n controller.</w:t>
+      </w:r>
+    </w:p>
+    <w:p>
+      <w:r>
+        <w:rPr>
+          <w:noProof/>
+          <w:lang w:eastAsia="en-CA"/>
+        </w:rPr>
+        <w:drawing>
+          <wp:anchor distT="0" distB="0" distL="114300" distR="114300" simplePos="0" relativeHeight="251664384" behindDoc="1" locked="0" layoutInCell="1" allowOverlap="1">
+            <wp:simplePos x="0" y="0"/>
+            <wp:positionH relativeFrom="column">
+              <wp:posOffset>1320165</wp:posOffset>
+            </wp:positionH>
+            <wp:positionV relativeFrom="paragraph">
+              <wp:posOffset>283845</wp:posOffset>
+            </wp:positionV>
+            <wp:extent cx="4557600" cy="2314586"/>
+            <wp:effectExtent l="0" t="0" r="0" b="0"/>
+            <wp:wrapTight wrapText="bothSides">
+              <wp:wrapPolygon edited="0">
+                <wp:start x="0" y="0"/>
+                <wp:lineTo x="0" y="21333"/>
+                <wp:lineTo x="21489" y="21333"/>
+                <wp:lineTo x="21489" y="0"/>
+                <wp:lineTo x="0" y="0"/>
+              </wp:wrapPolygon>
+            </wp:wrapTight>
+            <wp:docPr id="9" name="Picture 9"/>
+            <wp:cNvGraphicFramePr>
+              <a:graphicFrameLocks xmlns:a="http://schemas.openxmlformats.org/drawingml/2006/main" noChangeAspect="1"/>
+            </wp:cNvGraphicFramePr>
+            <a:graphic xmlns:a="http://schemas.openxmlformats.org/drawingml/2006/main">
+              <a:graphicData uri="http://schemas.openxmlformats.org/drawingml/2006/picture">
+                <pic:pic xmlns:pic="http://schemas.openxmlformats.org/drawingml/2006/picture">
+                  <pic:nvPicPr>
+                    <pic:cNvPr id="9" name="CodeAcademy - AngularJS - Project - Feedster.jpg"/>
+                    <pic:cNvPicPr/>
+                  </pic:nvPicPr>
+                  <pic:blipFill>
+                    <a:blip r:embed="rId19" cstate="print">
+                      <a:extLst>
+                        <a:ext uri="{28A0092B-C50C-407E-A947-70E740481C1C}">
+                          <a14:useLocalDpi xmlns:a14="http://schemas.microsoft.com/office/drawing/2010/main" val="0"/>
+                        </a:ext>
+                      </a:extLst>
+                    </a:blip>
+                    <a:stretch>
+                      <a:fillRect/>
+                    </a:stretch>
+                  </pic:blipFill>
+                  <pic:spPr>
+                    <a:xfrm>
+                      <a:off x="0" y="0"/>
+                      <a:ext cx="4557600" cy="2314586"/>
+                    </a:xfrm>
+                    <a:prstGeom prst="rect">
+                      <a:avLst/>
+                    </a:prstGeom>
+                  </pic:spPr>
+                </pic:pic>
+              </a:graphicData>
+            </a:graphic>
+            <wp14:sizeRelH relativeFrom="margin">
+              <wp14:pctWidth>0</wp14:pctWidth>
+            </wp14:sizeRelH>
+            <wp14:sizeRelV relativeFrom="margin">
+              <wp14:pctHeight>0</wp14:pctHeight>
+            </wp14:sizeRelV>
+          </wp:anchor>
+        </w:drawing>
+      </w:r>
+    </w:p>
+    <w:p>
+      <w:pPr>
+        <w:pStyle w:val="Heading3"/>
+      </w:pPr>
+      <w:bookmarkStart w:id="11" w:name="_Toc479712217"/>
+      <w:r>
+        <w:t>Feedster</w:t>
+      </w:r>
+      <w:bookmarkEnd w:id="11"/>
+    </w:p>
+    <w:p>
+      <w:r>
+        <w:t>This project also uses custom directives to simulate a blog-like application.</w:t>
+      </w:r>
+    </w:p>
     <w:p/>
     <w:p/>
     <w:p/>
-    <w:p/>
-    <w:p/>
-    <w:p/>
-    <w:p/>
-    <w:p/>
-    <w:p/>
-    <w:p/>
+    <w:p>
+      <w:pPr>
+        <w:pStyle w:val="Heading3"/>
+      </w:pPr>
+      <w:bookmarkStart w:id="12" w:name="_Toc479712218"/>
+      <w:r>
+        <w:drawing>
+          <wp:anchor distT="0" distB="0" distL="114300" distR="114300" simplePos="0" relativeHeight="251665408" behindDoc="1" locked="0" layoutInCell="1" allowOverlap="1">
+            <wp:simplePos x="0" y="0"/>
+            <wp:positionH relativeFrom="column">
+              <wp:posOffset>1326515</wp:posOffset>
+            </wp:positionH>
+            <wp:positionV relativeFrom="paragraph">
+              <wp:posOffset>102870</wp:posOffset>
+            </wp:positionV>
+            <wp:extent cx="4562902" cy="2314800"/>
+            <wp:effectExtent l="0" t="0" r="0" b="9525"/>
+            <wp:wrapTight wrapText="bothSides">
+              <wp:wrapPolygon edited="0">
+                <wp:start x="0" y="0"/>
+                <wp:lineTo x="0" y="21511"/>
+                <wp:lineTo x="21465" y="21511"/>
+                <wp:lineTo x="21465" y="0"/>
+                <wp:lineTo x="0" y="0"/>
+              </wp:wrapPolygon>
+            </wp:wrapTight>
+            <wp:docPr id="10" name="Picture 10"/>
+            <wp:cNvGraphicFramePr>
+              <a:graphicFrameLocks xmlns:a="http://schemas.openxmlformats.org/drawingml/2006/main" noChangeAspect="1"/>
+            </wp:cNvGraphicFramePr>
+            <a:graphic xmlns:a="http://schemas.openxmlformats.org/drawingml/2006/main">
+              <a:graphicData uri="http://schemas.openxmlformats.org/drawingml/2006/picture">
+                <pic:pic xmlns:pic="http://schemas.openxmlformats.org/drawingml/2006/picture">
+                  <pic:nvPicPr>
+                    <pic:cNvPr id="10" name="CodeAcademy - AngularJS - Project - Outbox.jpg"/>
+                    <pic:cNvPicPr/>
+                  </pic:nvPicPr>
+                  <pic:blipFill>
+                    <a:blip r:embed="rId20" cstate="print">
+                      <a:extLst>
+                        <a:ext uri="{28A0092B-C50C-407E-A947-70E740481C1C}">
+                          <a14:useLocalDpi xmlns:a14="http://schemas.microsoft.com/office/drawing/2010/main" val="0"/>
+                        </a:ext>
+                      </a:extLst>
+                    </a:blip>
+                    <a:stretch>
+                      <a:fillRect/>
+                    </a:stretch>
+                  </pic:blipFill>
+                  <pic:spPr>
+                    <a:xfrm>
+                      <a:off x="0" y="0"/>
+                      <a:ext cx="4562902" cy="2314800"/>
+                    </a:xfrm>
+                    <a:prstGeom prst="rect">
+                      <a:avLst/>
+                    </a:prstGeom>
+                  </pic:spPr>
+                </pic:pic>
+              </a:graphicData>
+            </a:graphic>
+            <wp14:sizeRelH relativeFrom="margin">
+              <wp14:pctWidth>0</wp14:pctWidth>
+            </wp14:sizeRelH>
+            <wp14:sizeRelV relativeFrom="margin">
+              <wp14:pctHeight>0</wp14:pctHeight>
+            </wp14:sizeRelV>
+          </wp:anchor>
+        </w:drawing>
+      </w:r>
+      <w:r>
+        <w:t>Outbox</w:t>
+      </w:r>
+      <w:bookmarkEnd w:id="12"/>
+    </w:p>
+    <w:p>
+      <w:r>
+        <w:t xml:space="preserve">Outbox uses a custom-made service to fetch JSON data from a remote resource using AngularJS’ $http service. </w:t>
+      </w:r>
+      <w:r>
+        <w:t xml:space="preserve"> The second part of the </w:t>
+      </w:r>
+      <w:r>
+        <w:lastRenderedPageBreak/>
+        <w:t>app utilizes routing to fetch and display a full email when an item on the list is clicked.</w:t>
+      </w:r>
+    </w:p>
+    <w:p>
+      <w:r>
+        <w:rPr>
+          <w:noProof/>
+          <w:lang w:eastAsia="en-CA"/>
+        </w:rPr>
+        <w:drawing>
+          <wp:anchor distT="0" distB="0" distL="114300" distR="114300" simplePos="0" relativeHeight="251667456" behindDoc="1" locked="0" layoutInCell="1" allowOverlap="1">
+            <wp:simplePos x="0" y="0"/>
+            <wp:positionH relativeFrom="column">
+              <wp:posOffset>1333500</wp:posOffset>
+            </wp:positionH>
+            <wp:positionV relativeFrom="paragraph">
+              <wp:posOffset>332740</wp:posOffset>
+            </wp:positionV>
+            <wp:extent cx="4557395" cy="2311400"/>
+            <wp:effectExtent l="0" t="0" r="0" b="0"/>
+            <wp:wrapTight wrapText="bothSides">
+              <wp:wrapPolygon edited="0">
+                <wp:start x="0" y="0"/>
+                <wp:lineTo x="0" y="21363"/>
+                <wp:lineTo x="21489" y="21363"/>
+                <wp:lineTo x="21489" y="0"/>
+                <wp:lineTo x="0" y="0"/>
+              </wp:wrapPolygon>
+            </wp:wrapTight>
+            <wp:docPr id="14" name="Picture 14"/>
+            <wp:cNvGraphicFramePr>
+              <a:graphicFrameLocks xmlns:a="http://schemas.openxmlformats.org/drawingml/2006/main" noChangeAspect="1"/>
+            </wp:cNvGraphicFramePr>
+            <a:graphic xmlns:a="http://schemas.openxmlformats.org/drawingml/2006/main">
+              <a:graphicData uri="http://schemas.openxmlformats.org/drawingml/2006/picture">
+                <pic:pic xmlns:pic="http://schemas.openxmlformats.org/drawingml/2006/picture">
+                  <pic:nvPicPr>
+                    <pic:cNvPr id="14" name="CodeAcademy - AngularJS - Project - Calendar.jpg"/>
+                    <pic:cNvPicPr/>
+                  </pic:nvPicPr>
+                  <pic:blipFill>
+                    <a:blip r:embed="rId21" cstate="print">
+                      <a:extLst>
+                        <a:ext uri="{28A0092B-C50C-407E-A947-70E740481C1C}">
+                          <a14:useLocalDpi xmlns:a14="http://schemas.microsoft.com/office/drawing/2010/main" val="0"/>
+                        </a:ext>
+                      </a:extLst>
+                    </a:blip>
+                    <a:stretch>
+                      <a:fillRect/>
+                    </a:stretch>
+                  </pic:blipFill>
+                  <pic:spPr>
+                    <a:xfrm>
+                      <a:off x="0" y="0"/>
+                      <a:ext cx="4557395" cy="2311400"/>
+                    </a:xfrm>
+                    <a:prstGeom prst="rect">
+                      <a:avLst/>
+                    </a:prstGeom>
+                  </pic:spPr>
+                </pic:pic>
+              </a:graphicData>
+            </a:graphic>
+          </wp:anchor>
+        </w:drawing>
+      </w:r>
+    </w:p>
+    <w:p>
+      <w:pPr>
+        <w:pStyle w:val="Heading3"/>
+        <w:rPr>
+          <w:noProof/>
+          <w:lang w:eastAsia="en-CA"/>
+        </w:rPr>
+      </w:pPr>
+      <w:bookmarkStart w:id="13" w:name="_Toc479712219"/>
+      <w:r>
+        <w:rPr>
+          <w:noProof/>
+          <w:lang w:eastAsia="en-CA"/>
+        </w:rPr>
+        <w:t>Calendar</w:t>
+      </w:r>
+      <w:bookmarkEnd w:id="13"/>
+    </w:p>
+    <w:p>
+      <w:pPr>
+        <w:rPr>
+          <w:lang w:eastAsia="en-CA"/>
+        </w:rPr>
+      </w:pPr>
+      <w:r>
+        <w:rPr>
+          <w:lang w:eastAsia="en-CA"/>
+        </w:rPr>
+        <w:t>Calendar uses a custom service to fetch JSON data and routing to display even details when an event item is clicked on the calendar list.</w:t>
+      </w:r>
+    </w:p>
+    <w:p>
+      <w:r>
+        <w:rPr>
+          <w:noProof/>
+          <w:lang w:eastAsia="en-CA"/>
+        </w:rPr>
+        <w:drawing>
+          <wp:anchor distT="0" distB="0" distL="114300" distR="114300" simplePos="0" relativeHeight="251668480" behindDoc="1" locked="0" layoutInCell="1" allowOverlap="1">
+            <wp:simplePos x="0" y="0"/>
+            <wp:positionH relativeFrom="column">
+              <wp:posOffset>1334770</wp:posOffset>
+            </wp:positionH>
+            <wp:positionV relativeFrom="paragraph">
+              <wp:posOffset>298450</wp:posOffset>
+            </wp:positionV>
+            <wp:extent cx="4556125" cy="2310765"/>
+            <wp:effectExtent l="0" t="0" r="0" b="0"/>
+            <wp:wrapTight wrapText="bothSides">
+              <wp:wrapPolygon edited="0">
+                <wp:start x="0" y="0"/>
+                <wp:lineTo x="0" y="21369"/>
+                <wp:lineTo x="21495" y="21369"/>
+                <wp:lineTo x="21495" y="0"/>
+                <wp:lineTo x="0" y="0"/>
+              </wp:wrapPolygon>
+            </wp:wrapTight>
+            <wp:docPr id="15" name="Picture 15"/>
+            <wp:cNvGraphicFramePr>
+              <a:graphicFrameLocks xmlns:a="http://schemas.openxmlformats.org/drawingml/2006/main" noChangeAspect="1"/>
+            </wp:cNvGraphicFramePr>
+            <a:graphic xmlns:a="http://schemas.openxmlformats.org/drawingml/2006/main">
+              <a:graphicData uri="http://schemas.openxmlformats.org/drawingml/2006/picture">
+                <pic:pic xmlns:pic="http://schemas.openxmlformats.org/drawingml/2006/picture">
+                  <pic:nvPicPr>
+                    <pic:cNvPr id="15" name="CodeAcademy - AngularJS - Project - Reader.jpg"/>
+                    <pic:cNvPicPr/>
+                  </pic:nvPicPr>
+                  <pic:blipFill>
+                    <a:blip r:embed="rId22" cstate="print">
+                      <a:extLst>
+                        <a:ext uri="{28A0092B-C50C-407E-A947-70E740481C1C}">
+                          <a14:useLocalDpi xmlns:a14="http://schemas.microsoft.com/office/drawing/2010/main" val="0"/>
+                        </a:ext>
+                      </a:extLst>
+                    </a:blip>
+                    <a:stretch>
+                      <a:fillRect/>
+                    </a:stretch>
+                  </pic:blipFill>
+                  <pic:spPr>
+                    <a:xfrm>
+                      <a:off x="0" y="0"/>
+                      <a:ext cx="4556125" cy="2310765"/>
+                    </a:xfrm>
+                    <a:prstGeom prst="rect">
+                      <a:avLst/>
+                    </a:prstGeom>
+                  </pic:spPr>
+                </pic:pic>
+              </a:graphicData>
+            </a:graphic>
+          </wp:anchor>
+        </w:drawing>
+      </w:r>
+    </w:p>
+    <w:p>
+      <w:pPr>
+        <w:pStyle w:val="Heading3"/>
+      </w:pPr>
+      <w:bookmarkStart w:id="14" w:name="_Toc479712220"/>
+      <w:r>
+        <w:t>Reader</w:t>
+      </w:r>
+      <w:bookmarkEnd w:id="14"/>
+    </w:p>
+    <w:p>
+      <w:r>
+        <w:t>Another app that uses routing and services.</w:t>
+      </w:r>
+      <w:r>
+        <w:t xml:space="preserve"> This one uses sub routes to fetch and displays chapters from each book.</w:t>
+      </w:r>
+    </w:p>
     <w:p/>
     <w:p/>
     <w:p/>
@@ -555,174 +2948,325 @@
     <w:p/>
     <w:p>
       <w:pPr>
-        <w:pStyle w:val="Heading2"/>
-        <w:spacing w:after="240"/>
+        <w:pStyle w:val="Heading3"/>
       </w:pPr>
-      <w:bookmarkStart w:id="0" w:name="_Toc479596906"/>
+      <w:bookmarkStart w:id="15" w:name="_Toc479712221"/>
       <w:r>
         <w:rPr>
-          <w:rFonts w:ascii="Open Sans" w:hAnsi="Open Sans"/>
+          <w:noProof/>
+          <w:lang w:eastAsia="en-CA"/>
         </w:rPr>
-        <w:t>Introduction</w:t>
-      </w:r>
-      <w:bookmarkEnd w:id="0"/>
+        <w:lastRenderedPageBreak/>
+        <w:drawing>
+          <wp:anchor distT="0" distB="0" distL="114300" distR="114300" simplePos="0" relativeHeight="251669504" behindDoc="1" locked="0" layoutInCell="1" allowOverlap="1">
+            <wp:simplePos x="0" y="0"/>
+            <wp:positionH relativeFrom="column">
+              <wp:posOffset>1295400</wp:posOffset>
+            </wp:positionH>
+            <wp:positionV relativeFrom="paragraph">
+              <wp:posOffset>0</wp:posOffset>
+            </wp:positionV>
+            <wp:extent cx="4556125" cy="2310765"/>
+            <wp:effectExtent l="0" t="0" r="0" b="0"/>
+            <wp:wrapTight wrapText="bothSides">
+              <wp:wrapPolygon edited="0">
+                <wp:start x="0" y="0"/>
+                <wp:lineTo x="0" y="21369"/>
+                <wp:lineTo x="21495" y="21369"/>
+                <wp:lineTo x="21495" y="0"/>
+                <wp:lineTo x="0" y="0"/>
+              </wp:wrapPolygon>
+            </wp:wrapTight>
+            <wp:docPr id="16" name="Picture 16"/>
+            <wp:cNvGraphicFramePr>
+              <a:graphicFrameLocks xmlns:a="http://schemas.openxmlformats.org/drawingml/2006/main" noChangeAspect="1"/>
+            </wp:cNvGraphicFramePr>
+            <a:graphic xmlns:a="http://schemas.openxmlformats.org/drawingml/2006/main">
+              <a:graphicData uri="http://schemas.openxmlformats.org/drawingml/2006/picture">
+                <pic:pic xmlns:pic="http://schemas.openxmlformats.org/drawingml/2006/picture">
+                  <pic:nvPicPr>
+                    <pic:cNvPr id="16" name="CodeAcademy - AngularJS - Project - NearMe.jpg"/>
+                    <pic:cNvPicPr/>
+                  </pic:nvPicPr>
+                  <pic:blipFill>
+                    <a:blip r:embed="rId23" cstate="print">
+                      <a:extLst>
+                        <a:ext uri="{28A0092B-C50C-407E-A947-70E740481C1C}">
+                          <a14:useLocalDpi xmlns:a14="http://schemas.microsoft.com/office/drawing/2010/main" val="0"/>
+                        </a:ext>
+                      </a:extLst>
+                    </a:blip>
+                    <a:stretch>
+                      <a:fillRect/>
+                    </a:stretch>
+                  </pic:blipFill>
+                  <pic:spPr>
+                    <a:xfrm>
+                      <a:off x="0" y="0"/>
+                      <a:ext cx="4556125" cy="2310765"/>
+                    </a:xfrm>
+                    <a:prstGeom prst="rect">
+                      <a:avLst/>
+                    </a:prstGeom>
+                  </pic:spPr>
+                </pic:pic>
+              </a:graphicData>
+            </a:graphic>
+          </wp:anchor>
+        </w:drawing>
+      </w:r>
+      <w:r>
+        <w:t>NearMe</w:t>
+      </w:r>
+      <w:bookmarkEnd w:id="15"/>
+    </w:p>
+    <w:p>
+      <w:r>
+        <w:t xml:space="preserve">This is the final project of the series; it uses every concept learned, including directives, services, and routing. It uses an external directive called leaflet, that can be found at: </w:t>
+      </w:r>
+      <w:hyperlink r:id="rId24" w:history="1">
+        <w:r>
+          <w:rPr>
+            <w:rStyle w:val="Hyperlink"/>
+          </w:rPr>
+          <w:t>https://github.com/tombatossals/angular-leaflet-directive</w:t>
+        </w:r>
+      </w:hyperlink>
+      <w:r>
+        <w:t>. Leaflet displays a map which can be interacted with. The service fetches Geolocation data from a Wikipedia API, and displays it as map markers. Routing is used to display an About page.</w:t>
+      </w:r>
+    </w:p>
+    <w:p/>
+    <w:p>
+      <w:pPr>
+        <w:pStyle w:val="Heading1"/>
+        <w:jc w:val="center"/>
+      </w:pPr>
+      <w:bookmarkStart w:id="16" w:name="_Toc479712222"/>
+      <w:r>
+        <w:t>All Done!</w:t>
+      </w:r>
+      <w:bookmarkEnd w:id="16"/>
+    </w:p>
+    <w:p>
+      <w:r>
+        <w:rPr>
+          <w:noProof/>
+          <w:lang w:eastAsia="en-CA"/>
+        </w:rPr>
+        <w:drawing>
+          <wp:anchor distT="0" distB="0" distL="114300" distR="114300" simplePos="0" relativeHeight="251670528" behindDoc="1" locked="0" layoutInCell="1" allowOverlap="1">
+            <wp:simplePos x="0" y="0"/>
+            <wp:positionH relativeFrom="column">
+              <wp:posOffset>721995</wp:posOffset>
+            </wp:positionH>
+            <wp:positionV relativeFrom="paragraph">
+              <wp:posOffset>1553845</wp:posOffset>
+            </wp:positionV>
+            <wp:extent cx="4500000" cy="475714"/>
+            <wp:effectExtent l="0" t="0" r="0" b="635"/>
+            <wp:wrapTight wrapText="bothSides">
+              <wp:wrapPolygon edited="0">
+                <wp:start x="0" y="0"/>
+                <wp:lineTo x="0" y="20764"/>
+                <wp:lineTo x="21490" y="20764"/>
+                <wp:lineTo x="21490" y="0"/>
+                <wp:lineTo x="0" y="0"/>
+              </wp:wrapPolygon>
+            </wp:wrapTight>
+            <wp:docPr id="19" name="Picture 19"/>
+            <wp:cNvGraphicFramePr>
+              <a:graphicFrameLocks xmlns:a="http://schemas.openxmlformats.org/drawingml/2006/main" noChangeAspect="1"/>
+            </wp:cNvGraphicFramePr>
+            <a:graphic xmlns:a="http://schemas.openxmlformats.org/drawingml/2006/main">
+              <a:graphicData uri="http://schemas.openxmlformats.org/drawingml/2006/picture">
+                <pic:pic xmlns:pic="http://schemas.openxmlformats.org/drawingml/2006/picture">
+                  <pic:nvPicPr>
+                    <pic:cNvPr id="19" name="100completion.jpg"/>
+                    <pic:cNvPicPr/>
+                  </pic:nvPicPr>
+                  <pic:blipFill>
+                    <a:blip r:embed="rId25">
+                      <a:extLst>
+                        <a:ext uri="{28A0092B-C50C-407E-A947-70E740481C1C}">
+                          <a14:useLocalDpi xmlns:a14="http://schemas.microsoft.com/office/drawing/2010/main" val="0"/>
+                        </a:ext>
+                      </a:extLst>
+                    </a:blip>
+                    <a:stretch>
+                      <a:fillRect/>
+                    </a:stretch>
+                  </pic:blipFill>
+                  <pic:spPr>
+                    <a:xfrm>
+                      <a:off x="0" y="0"/>
+                      <a:ext cx="4500000" cy="475714"/>
+                    </a:xfrm>
+                    <a:prstGeom prst="rect">
+                      <a:avLst/>
+                    </a:prstGeom>
+                  </pic:spPr>
+                </pic:pic>
+              </a:graphicData>
+            </a:graphic>
+          </wp:anchor>
+        </w:drawing>
+      </w:r>
+      <w:r>
+        <w:rPr>
+          <w:noProof/>
+          <w:lang w:eastAsia="en-CA"/>
+        </w:rPr>
+        <w:drawing>
+          <wp:anchor distT="0" distB="0" distL="114300" distR="114300" simplePos="0" relativeHeight="251671552" behindDoc="1" locked="0" layoutInCell="1" allowOverlap="1">
+            <wp:simplePos x="0" y="0"/>
+            <wp:positionH relativeFrom="column">
+              <wp:posOffset>0</wp:posOffset>
+            </wp:positionH>
+            <wp:positionV relativeFrom="paragraph">
+              <wp:posOffset>1270</wp:posOffset>
+            </wp:positionV>
+            <wp:extent cx="5943600" cy="1369695"/>
+            <wp:effectExtent l="0" t="0" r="0" b="1905"/>
+            <wp:wrapTight wrapText="bothSides">
+              <wp:wrapPolygon edited="0">
+                <wp:start x="0" y="0"/>
+                <wp:lineTo x="0" y="21330"/>
+                <wp:lineTo x="21531" y="21330"/>
+                <wp:lineTo x="21531" y="0"/>
+                <wp:lineTo x="0" y="0"/>
+              </wp:wrapPolygon>
+            </wp:wrapTight>
+            <wp:docPr id="18" name="Picture 18"/>
+            <wp:cNvGraphicFramePr>
+              <a:graphicFrameLocks xmlns:a="http://schemas.openxmlformats.org/drawingml/2006/main" noChangeAspect="1"/>
+            </wp:cNvGraphicFramePr>
+            <a:graphic xmlns:a="http://schemas.openxmlformats.org/drawingml/2006/main">
+              <a:graphicData uri="http://schemas.openxmlformats.org/drawingml/2006/picture">
+                <pic:pic xmlns:pic="http://schemas.openxmlformats.org/drawingml/2006/picture">
+                  <pic:nvPicPr>
+                    <pic:cNvPr id="18" name="AllDone.jpg"/>
+                    <pic:cNvPicPr/>
+                  </pic:nvPicPr>
+                  <pic:blipFill>
+                    <a:blip r:embed="rId26">
+                      <a:extLst>
+                        <a:ext uri="{28A0092B-C50C-407E-A947-70E740481C1C}">
+                          <a14:useLocalDpi xmlns:a14="http://schemas.microsoft.com/office/drawing/2010/main" val="0"/>
+                        </a:ext>
+                      </a:extLst>
+                    </a:blip>
+                    <a:stretch>
+                      <a:fillRect/>
+                    </a:stretch>
+                  </pic:blipFill>
+                  <pic:spPr>
+                    <a:xfrm>
+                      <a:off x="0" y="0"/>
+                      <a:ext cx="5943600" cy="1369695"/>
+                    </a:xfrm>
+                    <a:prstGeom prst="rect">
+                      <a:avLst/>
+                    </a:prstGeom>
+                  </pic:spPr>
+                </pic:pic>
+              </a:graphicData>
+            </a:graphic>
+          </wp:anchor>
+        </w:drawing>
+      </w:r>
+    </w:p>
+    <w:p/>
+    <w:p/>
+    <w:p/>
+    <w:p/>
+    <w:p/>
+    <w:p/>
+    <w:p>
+      <w:pPr>
+        <w:pStyle w:val="Heading1"/>
+      </w:pPr>
+      <w:bookmarkStart w:id="17" w:name="_Toc479712223"/>
+      <w:r>
+        <w:lastRenderedPageBreak/>
+        <w:t>Additional Resources</w:t>
+      </w:r>
+      <w:bookmarkEnd w:id="17"/>
+    </w:p>
+    <w:p>
+      <w:r>
+        <w:t>While re-building my portfolio in AngularJS, I also used the following resources:</w:t>
+      </w:r>
     </w:p>
     <w:p>
       <w:pPr>
-        <w:spacing w:line="276" w:lineRule="auto"/>
+        <w:pStyle w:val="ListParagraph"/>
+        <w:numPr>
+          <w:ilvl w:val="0"/>
+          <w:numId w:val="1"/>
+        </w:numPr>
       </w:pPr>
-      <w:r>
-        <w:t>In this document, I will go over s</w:t>
-      </w:r>
-      <w:r>
-        <w:t>ome of the details about</w:t>
-      </w:r>
-      <w:r>
-        <w:t xml:space="preserve"> why I became interested in learning AngularJS as part of my gap analysis project, as well as reflect on the process of learning more about thi</w:t>
-      </w:r>
-      <w:r>
-        <w:t>s popular JavaScript framework.</w:t>
+      <w:hyperlink r:id="rId27" w:history="1">
+        <w:r>
+          <w:rPr>
+            <w:rStyle w:val="Hyperlink"/>
+          </w:rPr>
+          <w:t>https://material.angularjs.org/latest/</w:t>
+        </w:r>
+      </w:hyperlink>
+      <w:r>
+        <w:t xml:space="preserve"> - A CSS framework </w:t>
+      </w:r>
+      <w:r>
+        <w:t>counterpart to AngularJS. Based on Google’s material design specification.</w:t>
       </w:r>
     </w:p>
     <w:p>
       <w:pPr>
-        <w:pStyle w:val="Heading2"/>
-        <w:spacing w:after="240"/>
-        <w:rPr>
-          <w:rFonts w:ascii="Open Sans" w:hAnsi="Open Sans" w:cs="Open Sans"/>
-        </w:rPr>
+        <w:pStyle w:val="ListParagraph"/>
+        <w:numPr>
+          <w:ilvl w:val="0"/>
+          <w:numId w:val="1"/>
+        </w:numPr>
       </w:pPr>
-      <w:bookmarkStart w:id="1" w:name="_Toc479596907"/>
-      <w:r>
-        <w:rPr>
-          <w:rFonts w:ascii="Open Sans" w:hAnsi="Open Sans" w:cs="Open Sans"/>
-        </w:rPr>
-        <w:t>On choosing</w:t>
-      </w:r>
-      <w:r>
-        <w:rPr>
-          <w:rFonts w:ascii="Open Sans" w:hAnsi="Open Sans" w:cs="Open Sans"/>
-        </w:rPr>
-        <w:t xml:space="preserve"> </w:t>
-      </w:r>
-      <w:r>
-        <w:rPr>
-          <w:rFonts w:ascii="Open Sans" w:hAnsi="Open Sans" w:cs="Open Sans"/>
-        </w:rPr>
-        <w:t>AngularJS</w:t>
-      </w:r>
-      <w:bookmarkEnd w:id="1"/>
+      <w:hyperlink r:id="rId28" w:history="1">
+        <w:r>
+          <w:rPr>
+            <w:rStyle w:val="Hyperlink"/>
+          </w:rPr>
+          <w:t>https://www.w3schools.com/angular/default.asp</w:t>
+        </w:r>
+      </w:hyperlink>
+      <w:r>
+        <w:t xml:space="preserve"> - Good AngularJS tutorials by w3schools. Good for quick reference.</w:t>
+      </w:r>
     </w:p>
     <w:p>
       <w:pPr>
-        <w:spacing w:line="276" w:lineRule="auto"/>
+        <w:pStyle w:val="ListParagraph"/>
+        <w:numPr>
+          <w:ilvl w:val="0"/>
+          <w:numId w:val="1"/>
+        </w:numPr>
       </w:pPr>
-      <w:r>
-        <w:t>I was excited to learn more about JavaScript in our Rich Internet Applications course.</w:t>
-      </w:r>
-      <w:r>
-        <w:t xml:space="preserve"> It had been </w:t>
-      </w:r>
-      <w:r>
-        <w:t xml:space="preserve">more than a decade since I wrote </w:t>
-      </w:r>
-      <w:r>
-        <w:t>anything in JavaScript, and I wanted to get back into it. I was surprised about how much the language had grown since the old Internet Explorer days</w:t>
-      </w:r>
-      <w:r>
-        <w:t xml:space="preserve">, especially with the advent of jQuery. Suddenly things I remember being extremely tedious to code were finally made </w:t>
-      </w:r>
-      <w:r>
-        <w:t xml:space="preserve">much </w:t>
-      </w:r>
-      <w:r>
-        <w:t xml:space="preserve">easier. </w:t>
+      <w:hyperlink r:id="rId29" w:history="1">
+        <w:r>
+          <w:rPr>
+            <w:rStyle w:val="Hyperlink"/>
+          </w:rPr>
+          <w:t>http://stackoverflow.com/</w:t>
+        </w:r>
+      </w:hyperlink>
+      <w:r>
+        <w:t xml:space="preserve"> - </w:t>
+      </w:r>
+      <w:r>
+        <w:t>Where every programmer spends 90% of their time.</w:t>
       </w:r>
     </w:p>
-    <w:p>
-      <w:pPr>
-        <w:spacing w:line="276" w:lineRule="auto"/>
-      </w:pPr>
-      <w:r>
-        <w:t>I learned a lot through the RIA course. Until this last semester, I wasn’t that interested in front-end website development, but the things I learned opened my eyes to the possibilities of the modern web platform.</w:t>
-      </w:r>
-      <w:r>
-        <w:t xml:space="preserve"> </w:t>
-      </w:r>
-      <w:r>
-        <w:t xml:space="preserve">I’ve heard about JavaScript frameworks like AngularJS and </w:t>
-      </w:r>
-      <w:r>
-        <w:t xml:space="preserve">React, but I didn’t quite understand what made them so popular, or what their purpose was in the front-end ecosystem. </w:t>
-      </w:r>
-      <w:r>
-        <w:t>I was hoping we could touch on those frameworks in our RIA class, but unfortunately we were unable to due to time constraints.</w:t>
-      </w:r>
-    </w:p>
-    <w:p>
-      <w:pPr>
-        <w:spacing w:line="276" w:lineRule="auto"/>
-      </w:pPr>
-      <w:r>
-        <w:t>After doing some research</w:t>
-      </w:r>
-      <w:r>
-        <w:t>,</w:t>
-      </w:r>
-      <w:r>
-        <w:t xml:space="preserve"> it became apparent that frameworks like AngularJS were becoming dominant technologies in web development. I </w:t>
-      </w:r>
-      <w:r>
-        <w:t>feel</w:t>
-      </w:r>
-      <w:r>
-        <w:t xml:space="preserve"> that as a professional developer</w:t>
-      </w:r>
-      <w:r>
-        <w:t xml:space="preserve">, it would be prudent to keep up with </w:t>
-      </w:r>
-      <w:r>
-        <w:t xml:space="preserve">the latest technologies, as it would reflect favorably in my </w:t>
-      </w:r>
-      <w:r>
-        <w:t>résumé</w:t>
-      </w:r>
-      <w:r>
-        <w:t>. Due to this,</w:t>
-      </w:r>
-      <w:r>
-        <w:t xml:space="preserve"> I decided to learn AngularJS,</w:t>
-      </w:r>
-      <w:r>
-        <w:t xml:space="preserve"> particularly because it is </w:t>
-      </w:r>
-      <w:r>
-        <w:t>the most widely adopted Jav</w:t>
-      </w:r>
-      <w:r>
-        <w:t>aScript MVVM framework to date.</w:t>
-      </w:r>
-      <w:bookmarkStart w:id="2" w:name="_GoBack"/>
-      <w:bookmarkEnd w:id="2"/>
-    </w:p>
-    <w:p>
-      <w:pPr>
-        <w:pStyle w:val="Heading2"/>
-        <w:rPr>
-          <w:rFonts w:ascii="Open Sans" w:hAnsi="Open Sans" w:cs="Open Sans"/>
-        </w:rPr>
-      </w:pPr>
-      <w:bookmarkStart w:id="3" w:name="_Toc479596908"/>
-      <w:r>
-        <w:rPr>
-          <w:rFonts w:ascii="Open Sans" w:hAnsi="Open Sans" w:cs="Open Sans"/>
-        </w:rPr>
-        <w:t>The Learning Process</w:t>
-      </w:r>
-      <w:bookmarkEnd w:id="3"/>
-    </w:p>
-    <w:p/>
     <w:sectPr>
+      <w:headerReference w:type="default" r:id="rId30"/>
+      <w:footerReference w:type="default" r:id="rId31"/>
       <w:pgSz w:w="12240" w:h="15840"/>
       <w:pgMar w:top="1440" w:right="1440" w:bottom="1440" w:left="1440" w:header="708" w:footer="708" w:gutter="0"/>
       <w:pgNumType w:start="0"/>
@@ -732,6 +3276,246 @@
     </w:sectPr>
   </w:body>
 </w:document>
+</file>
+
+<file path=word/endnotes.xml><?xml version="1.0" encoding="utf-8"?>
+<w:endnotes xmlns:wpc="http://schemas.microsoft.com/office/word/2010/wordprocessingCanvas" xmlns:cx="http://schemas.microsoft.com/office/drawing/2014/chartex" xmlns:cx1="http://schemas.microsoft.com/office/drawing/2015/9/8/chartex" xmlns:cx2="http://schemas.microsoft.com/office/drawing/2015/10/21/chartex" xmlns:cx3="http://schemas.microsoft.com/office/drawing/2016/5/9/chartex" xmlns:cx4="http://schemas.microsoft.com/office/drawing/2016/5/10/chartex" xmlns:cx5="http://schemas.microsoft.com/office/drawing/2016/5/11/chartex" xmlns:mc="http://schemas.openxmlformats.org/markup-compatibility/2006" xmlns:o="urn:schemas-microsoft-com:office:office" xmlns:r="http://schemas.openxmlformats.org/officeDocument/2006/relationships" xmlns:m="http://schemas.openxmlformats.org/officeDocument/2006/math" xmlns:v="urn:schemas-microsoft-com:vml" xmlns:wp14="http://schemas.microsoft.com/office/word/2010/wordprocessingDrawing" xmlns:wp="http://schemas.openxmlformats.org/drawingml/2006/wordprocessingDrawing" xmlns:w10="urn:schemas-microsoft-com:office:word" xmlns:w="http://schemas.openxmlformats.org/wordprocessingml/2006/main" xmlns:w14="http://schemas.microsoft.com/office/word/2010/wordml" xmlns:w15="http://schemas.microsoft.com/office/word/2012/wordml" xmlns:w16se="http://schemas.microsoft.com/office/word/2015/wordml/symex" xmlns:wpg="http://schemas.microsoft.com/office/word/2010/wordprocessingGroup" xmlns:wpi="http://schemas.microsoft.com/office/word/2010/wordprocessingInk" xmlns:wne="http://schemas.microsoft.com/office/word/2006/wordml" xmlns:wps="http://schemas.microsoft.com/office/word/2010/wordprocessingShape" mc:Ignorable="w14 w15 w16se wp14">
+  <w:endnote w:type="separator" w:id="-1">
+    <w:p>
+      <w:pPr>
+        <w:spacing w:after="0" w:line="240" w:lineRule="auto"/>
+      </w:pPr>
+      <w:r>
+        <w:separator/>
+      </w:r>
+    </w:p>
+  </w:endnote>
+  <w:endnote w:type="continuationSeparator" w:id="0">
+    <w:p>
+      <w:pPr>
+        <w:spacing w:after="0" w:line="240" w:lineRule="auto"/>
+      </w:pPr>
+      <w:r>
+        <w:continuationSeparator/>
+      </w:r>
+    </w:p>
+  </w:endnote>
+</w:endnotes>
+</file>
+
+<file path=word/footer1.xml><?xml version="1.0" encoding="utf-8"?>
+<w:ftr xmlns:wpc="http://schemas.microsoft.com/office/word/2010/wordprocessingCanvas" xmlns:cx="http://schemas.microsoft.com/office/drawing/2014/chartex" xmlns:cx1="http://schemas.microsoft.com/office/drawing/2015/9/8/chartex" xmlns:cx2="http://schemas.microsoft.com/office/drawing/2015/10/21/chartex" xmlns:cx3="http://schemas.microsoft.com/office/drawing/2016/5/9/chartex" xmlns:cx4="http://schemas.microsoft.com/office/drawing/2016/5/10/chartex" xmlns:cx5="http://schemas.microsoft.com/office/drawing/2016/5/11/chartex" xmlns:mc="http://schemas.openxmlformats.org/markup-compatibility/2006" xmlns:o="urn:schemas-microsoft-com:office:office" xmlns:r="http://schemas.openxmlformats.org/officeDocument/2006/relationships" xmlns:m="http://schemas.openxmlformats.org/officeDocument/2006/math" xmlns:v="urn:schemas-microsoft-com:vml" xmlns:wp14="http://schemas.microsoft.com/office/word/2010/wordprocessingDrawing" xmlns:wp="http://schemas.openxmlformats.org/drawingml/2006/wordprocessingDrawing" xmlns:w10="urn:schemas-microsoft-com:office:word" xmlns:w="http://schemas.openxmlformats.org/wordprocessingml/2006/main" xmlns:w14="http://schemas.microsoft.com/office/word/2010/wordml" xmlns:w15="http://schemas.microsoft.com/office/word/2012/wordml" xmlns:w16se="http://schemas.microsoft.com/office/word/2015/wordml/symex" xmlns:wpg="http://schemas.microsoft.com/office/word/2010/wordprocessingGroup" xmlns:wpi="http://schemas.microsoft.com/office/word/2010/wordprocessingInk" xmlns:wne="http://schemas.microsoft.com/office/word/2006/wordml" xmlns:wps="http://schemas.microsoft.com/office/word/2010/wordprocessingShape" mc:Ignorable="w14 w15 w16se wp14">
+  <w:sdt>
+    <w:sdtPr>
+      <w:id w:val="1936240296"/>
+      <w:docPartObj>
+        <w:docPartGallery w:val="Page Numbers (Bottom of Page)"/>
+        <w:docPartUnique/>
+      </w:docPartObj>
+    </w:sdtPr>
+    <w:sdtEndPr>
+      <w:rPr>
+        <w:noProof/>
+      </w:rPr>
+    </w:sdtEndPr>
+    <w:sdtContent>
+      <w:p>
+        <w:pPr>
+          <w:pStyle w:val="Footer"/>
+          <w:jc w:val="right"/>
+        </w:pPr>
+        <w:r>
+          <w:fldChar w:fldCharType="begin"/>
+        </w:r>
+        <w:r>
+          <w:instrText xml:space="preserve"> PAGE   \* MERGEFORMAT </w:instrText>
+        </w:r>
+        <w:r>
+          <w:fldChar w:fldCharType="separate"/>
+        </w:r>
+        <w:r>
+          <w:rPr>
+            <w:noProof/>
+          </w:rPr>
+          <w:t>1</w:t>
+        </w:r>
+        <w:r>
+          <w:rPr>
+            <w:noProof/>
+          </w:rPr>
+          <w:fldChar w:fldCharType="end"/>
+        </w:r>
+      </w:p>
+    </w:sdtContent>
+  </w:sdt>
+  <w:p>
+    <w:pPr>
+      <w:pStyle w:val="Footer"/>
+    </w:pPr>
+  </w:p>
+</w:ftr>
+</file>
+
+<file path=word/footnotes.xml><?xml version="1.0" encoding="utf-8"?>
+<w:footnotes xmlns:wpc="http://schemas.microsoft.com/office/word/2010/wordprocessingCanvas" xmlns:cx="http://schemas.microsoft.com/office/drawing/2014/chartex" xmlns:cx1="http://schemas.microsoft.com/office/drawing/2015/9/8/chartex" xmlns:cx2="http://schemas.microsoft.com/office/drawing/2015/10/21/chartex" xmlns:cx3="http://schemas.microsoft.com/office/drawing/2016/5/9/chartex" xmlns:cx4="http://schemas.microsoft.com/office/drawing/2016/5/10/chartex" xmlns:cx5="http://schemas.microsoft.com/office/drawing/2016/5/11/chartex" xmlns:mc="http://schemas.openxmlformats.org/markup-compatibility/2006" xmlns:o="urn:schemas-microsoft-com:office:office" xmlns:r="http://schemas.openxmlformats.org/officeDocument/2006/relationships" xmlns:m="http://schemas.openxmlformats.org/officeDocument/2006/math" xmlns:v="urn:schemas-microsoft-com:vml" xmlns:wp14="http://schemas.microsoft.com/office/word/2010/wordprocessingDrawing" xmlns:wp="http://schemas.openxmlformats.org/drawingml/2006/wordprocessingDrawing" xmlns:w10="urn:schemas-microsoft-com:office:word" xmlns:w="http://schemas.openxmlformats.org/wordprocessingml/2006/main" xmlns:w14="http://schemas.microsoft.com/office/word/2010/wordml" xmlns:w15="http://schemas.microsoft.com/office/word/2012/wordml" xmlns:w16se="http://schemas.microsoft.com/office/word/2015/wordml/symex" xmlns:wpg="http://schemas.microsoft.com/office/word/2010/wordprocessingGroup" xmlns:wpi="http://schemas.microsoft.com/office/word/2010/wordprocessingInk" xmlns:wne="http://schemas.microsoft.com/office/word/2006/wordml" xmlns:wps="http://schemas.microsoft.com/office/word/2010/wordprocessingShape" mc:Ignorable="w14 w15 w16se wp14">
+  <w:footnote w:type="separator" w:id="-1">
+    <w:p>
+      <w:pPr>
+        <w:spacing w:after="0" w:line="240" w:lineRule="auto"/>
+      </w:pPr>
+      <w:r>
+        <w:separator/>
+      </w:r>
+    </w:p>
+  </w:footnote>
+  <w:footnote w:type="continuationSeparator" w:id="0">
+    <w:p>
+      <w:pPr>
+        <w:spacing w:after="0" w:line="240" w:lineRule="auto"/>
+      </w:pPr>
+      <w:r>
+        <w:continuationSeparator/>
+      </w:r>
+    </w:p>
+  </w:footnote>
+</w:footnotes>
+</file>
+
+<file path=word/header1.xml><?xml version="1.0" encoding="utf-8"?>
+<w:hdr xmlns:wpc="http://schemas.microsoft.com/office/word/2010/wordprocessingCanvas" xmlns:cx="http://schemas.microsoft.com/office/drawing/2014/chartex" xmlns:cx1="http://schemas.microsoft.com/office/drawing/2015/9/8/chartex" xmlns:cx2="http://schemas.microsoft.com/office/drawing/2015/10/21/chartex" xmlns:cx3="http://schemas.microsoft.com/office/drawing/2016/5/9/chartex" xmlns:cx4="http://schemas.microsoft.com/office/drawing/2016/5/10/chartex" xmlns:cx5="http://schemas.microsoft.com/office/drawing/2016/5/11/chartex" xmlns:mc="http://schemas.openxmlformats.org/markup-compatibility/2006" xmlns:o="urn:schemas-microsoft-com:office:office" xmlns:r="http://schemas.openxmlformats.org/officeDocument/2006/relationships" xmlns:m="http://schemas.openxmlformats.org/officeDocument/2006/math" xmlns:v="urn:schemas-microsoft-com:vml" xmlns:wp14="http://schemas.microsoft.com/office/word/2010/wordprocessingDrawing" xmlns:wp="http://schemas.openxmlformats.org/drawingml/2006/wordprocessingDrawing" xmlns:w10="urn:schemas-microsoft-com:office:word" xmlns:w="http://schemas.openxmlformats.org/wordprocessingml/2006/main" xmlns:w14="http://schemas.microsoft.com/office/word/2010/wordml" xmlns:w15="http://schemas.microsoft.com/office/word/2012/wordml" xmlns:w16se="http://schemas.microsoft.com/office/word/2015/wordml/symex" xmlns:wpg="http://schemas.microsoft.com/office/word/2010/wordprocessingGroup" xmlns:wpi="http://schemas.microsoft.com/office/word/2010/wordprocessingInk" xmlns:wne="http://schemas.microsoft.com/office/word/2006/wordml" xmlns:wps="http://schemas.microsoft.com/office/word/2010/wordprocessingShape" mc:Ignorable="w14 w15 w16se wp14">
+  <w:p>
+    <w:pPr>
+      <w:pStyle w:val="Header"/>
+      <w:jc w:val="right"/>
+    </w:pPr>
+  </w:p>
+  <w:p>
+    <w:pPr>
+      <w:pStyle w:val="Header"/>
+    </w:pPr>
+  </w:p>
+</w:hdr>
+</file>
+
+<file path=word/numbering.xml><?xml version="1.0" encoding="utf-8"?>
+<w:numbering xmlns:wpc="http://schemas.microsoft.com/office/word/2010/wordprocessingCanvas" xmlns:cx="http://schemas.microsoft.com/office/drawing/2014/chartex" xmlns:cx1="http://schemas.microsoft.com/office/drawing/2015/9/8/chartex" xmlns:cx2="http://schemas.microsoft.com/office/drawing/2015/10/21/chartex" xmlns:cx3="http://schemas.microsoft.com/office/drawing/2016/5/9/chartex" xmlns:cx4="http://schemas.microsoft.com/office/drawing/2016/5/10/chartex" xmlns:cx5="http://schemas.microsoft.com/office/drawing/2016/5/11/chartex" xmlns:mc="http://schemas.openxmlformats.org/markup-compatibility/2006" xmlns:o="urn:schemas-microsoft-com:office:office" xmlns:r="http://schemas.openxmlformats.org/officeDocument/2006/relationships" xmlns:m="http://schemas.openxmlformats.org/officeDocument/2006/math" xmlns:v="urn:schemas-microsoft-com:vml" xmlns:wp14="http://schemas.microsoft.com/office/word/2010/wordprocessingDrawing" xmlns:wp="http://schemas.openxmlformats.org/drawingml/2006/wordprocessingDrawing" xmlns:w10="urn:schemas-microsoft-com:office:word" xmlns:w="http://schemas.openxmlformats.org/wordprocessingml/2006/main" xmlns:w14="http://schemas.microsoft.com/office/word/2010/wordml" xmlns:w15="http://schemas.microsoft.com/office/word/2012/wordml" xmlns:w16se="http://schemas.microsoft.com/office/word/2015/wordml/symex" xmlns:wpg="http://schemas.microsoft.com/office/word/2010/wordprocessingGroup" xmlns:wpi="http://schemas.microsoft.com/office/word/2010/wordprocessingInk" xmlns:wne="http://schemas.microsoft.com/office/word/2006/wordml" xmlns:wps="http://schemas.microsoft.com/office/word/2010/wordprocessingShape" mc:Ignorable="w14 w15 w16se wp14">
+  <w:abstractNum w:abstractNumId="0" w15:restartNumberingAfterBreak="0">
+    <w:nsid w:val="1BAF4349"/>
+    <w:multiLevelType w:val="hybridMultilevel"/>
+    <w:tmpl w:val="26980CCC"/>
+    <w:lvl w:ilvl="0" w:tplc="10090001">
+      <w:start w:val="1"/>
+      <w:numFmt w:val="bullet"/>
+      <w:lvlText w:val=""/>
+      <w:lvlJc w:val="left"/>
+      <w:pPr>
+        <w:ind w:left="720" w:hanging="360"/>
+      </w:pPr>
+      <w:rPr>
+        <w:rFonts w:ascii="Symbol" w:hAnsi="Symbol" w:hint="default"/>
+      </w:rPr>
+    </w:lvl>
+    <w:lvl w:ilvl="1" w:tplc="10090003" w:tentative="1">
+      <w:start w:val="1"/>
+      <w:numFmt w:val="bullet"/>
+      <w:lvlText w:val="o"/>
+      <w:lvlJc w:val="left"/>
+      <w:pPr>
+        <w:ind w:left="1440" w:hanging="360"/>
+      </w:pPr>
+      <w:rPr>
+        <w:rFonts w:ascii="Courier New" w:hAnsi="Courier New" w:cs="Courier New" w:hint="default"/>
+      </w:rPr>
+    </w:lvl>
+    <w:lvl w:ilvl="2" w:tplc="10090005" w:tentative="1">
+      <w:start w:val="1"/>
+      <w:numFmt w:val="bullet"/>
+      <w:lvlText w:val=""/>
+      <w:lvlJc w:val="left"/>
+      <w:pPr>
+        <w:ind w:left="2160" w:hanging="360"/>
+      </w:pPr>
+      <w:rPr>
+        <w:rFonts w:ascii="Wingdings" w:hAnsi="Wingdings" w:hint="default"/>
+      </w:rPr>
+    </w:lvl>
+    <w:lvl w:ilvl="3" w:tplc="10090001" w:tentative="1">
+      <w:start w:val="1"/>
+      <w:numFmt w:val="bullet"/>
+      <w:lvlText w:val=""/>
+      <w:lvlJc w:val="left"/>
+      <w:pPr>
+        <w:ind w:left="2880" w:hanging="360"/>
+      </w:pPr>
+      <w:rPr>
+        <w:rFonts w:ascii="Symbol" w:hAnsi="Symbol" w:hint="default"/>
+      </w:rPr>
+    </w:lvl>
+    <w:lvl w:ilvl="4" w:tplc="10090003" w:tentative="1">
+      <w:start w:val="1"/>
+      <w:numFmt w:val="bullet"/>
+      <w:lvlText w:val="o"/>
+      <w:lvlJc w:val="left"/>
+      <w:pPr>
+        <w:ind w:left="3600" w:hanging="360"/>
+      </w:pPr>
+      <w:rPr>
+        <w:rFonts w:ascii="Courier New" w:hAnsi="Courier New" w:cs="Courier New" w:hint="default"/>
+      </w:rPr>
+    </w:lvl>
+    <w:lvl w:ilvl="5" w:tplc="10090005" w:tentative="1">
+      <w:start w:val="1"/>
+      <w:numFmt w:val="bullet"/>
+      <w:lvlText w:val=""/>
+      <w:lvlJc w:val="left"/>
+      <w:pPr>
+        <w:ind w:left="4320" w:hanging="360"/>
+      </w:pPr>
+      <w:rPr>
+        <w:rFonts w:ascii="Wingdings" w:hAnsi="Wingdings" w:hint="default"/>
+      </w:rPr>
+    </w:lvl>
+    <w:lvl w:ilvl="6" w:tplc="10090001" w:tentative="1">
+      <w:start w:val="1"/>
+      <w:numFmt w:val="bullet"/>
+      <w:lvlText w:val=""/>
+      <w:lvlJc w:val="left"/>
+      <w:pPr>
+        <w:ind w:left="5040" w:hanging="360"/>
+      </w:pPr>
+      <w:rPr>
+        <w:rFonts w:ascii="Symbol" w:hAnsi="Symbol" w:hint="default"/>
+      </w:rPr>
+    </w:lvl>
+    <w:lvl w:ilvl="7" w:tplc="10090003" w:tentative="1">
+      <w:start w:val="1"/>
+      <w:numFmt w:val="bullet"/>
+      <w:lvlText w:val="o"/>
+      <w:lvlJc w:val="left"/>
+      <w:pPr>
+        <w:ind w:left="5760" w:hanging="360"/>
+      </w:pPr>
+      <w:rPr>
+        <w:rFonts w:ascii="Courier New" w:hAnsi="Courier New" w:cs="Courier New" w:hint="default"/>
+      </w:rPr>
+    </w:lvl>
+    <w:lvl w:ilvl="8" w:tplc="10090005" w:tentative="1">
+      <w:start w:val="1"/>
+      <w:numFmt w:val="bullet"/>
+      <w:lvlText w:val=""/>
+      <w:lvlJc w:val="left"/>
+      <w:pPr>
+        <w:ind w:left="6480" w:hanging="360"/>
+      </w:pPr>
+      <w:rPr>
+        <w:rFonts w:ascii="Wingdings" w:hAnsi="Wingdings" w:hint="default"/>
+      </w:rPr>
+    </w:lvl>
+  </w:abstractNum>
+  <w:num w:numId="1">
+    <w:abstractNumId w:val="0"/>
+  </w:num>
+</w:numbering>
 </file>
 
 <file path=word/styles.xml><?xml version="1.0" encoding="utf-8"?>
@@ -746,7 +3530,7 @@
     </w:rPrDefault>
     <w:pPrDefault>
       <w:pPr>
-        <w:spacing w:after="160" w:line="259" w:lineRule="auto"/>
+        <w:spacing w:after="160" w:line="360" w:lineRule="auto"/>
       </w:pPr>
     </w:pPrDefault>
   </w:docDefaults>
@@ -1173,10 +3957,53 @@
       <w:szCs w:val="26"/>
     </w:rPr>
   </w:style>
+  <w:style w:type="paragraph" w:styleId="Heading3">
+    <w:name w:val="heading 3"/>
+    <w:basedOn w:val="Normal"/>
+    <w:next w:val="Normal"/>
+    <w:link w:val="Heading3Char"/>
+    <w:uiPriority w:val="9"/>
+    <w:unhideWhenUsed/>
+    <w:qFormat/>
+    <w:rsid w:val="00A30940"/>
+    <w:pPr>
+      <w:keepNext/>
+      <w:keepLines/>
+      <w:spacing w:before="40" w:after="0"/>
+      <w:outlineLvl w:val="2"/>
+    </w:pPr>
+    <w:rPr>
+      <w:rFonts w:asciiTheme="majorHAnsi" w:eastAsiaTheme="majorEastAsia" w:hAnsiTheme="majorHAnsi" w:cstheme="majorBidi"/>
+      <w:color w:val="1F3763" w:themeColor="accent1" w:themeShade="7F"/>
+      <w:sz w:val="24"/>
+      <w:szCs w:val="24"/>
+    </w:rPr>
+  </w:style>
+  <w:style w:type="paragraph" w:styleId="Heading4">
+    <w:name w:val="heading 4"/>
+    <w:basedOn w:val="Normal"/>
+    <w:next w:val="Normal"/>
+    <w:link w:val="Heading4Char"/>
+    <w:uiPriority w:val="9"/>
+    <w:unhideWhenUsed/>
+    <w:qFormat/>
+    <w:rsid w:val="00B27CFB"/>
+    <w:pPr>
+      <w:keepNext/>
+      <w:keepLines/>
+      <w:spacing w:before="40" w:after="0"/>
+      <w:outlineLvl w:val="3"/>
+    </w:pPr>
+    <w:rPr>
+      <w:rFonts w:asciiTheme="majorHAnsi" w:eastAsiaTheme="majorEastAsia" w:hAnsiTheme="majorHAnsi" w:cstheme="majorBidi"/>
+      <w:i/>
+      <w:iCs/>
+      <w:color w:val="2F5496" w:themeColor="accent1" w:themeShade="BF"/>
+    </w:rPr>
+  </w:style>
   <w:style w:type="character" w:default="1" w:styleId="DefaultParagraphFont">
     <w:name w:val="Default Paragraph Font"/>
     <w:uiPriority w:val="1"/>
-    <w:semiHidden/>
     <w:unhideWhenUsed/>
   </w:style>
   <w:style w:type="table" w:default="1" w:styleId="TableNormal">
@@ -1287,6 +4114,124 @@
     <w:rsid w:val="002552FD"/>
     <w:rPr>
       <w:color w:val="0563C1" w:themeColor="hyperlink"/>
+      <w:u w:val="single"/>
+    </w:rPr>
+  </w:style>
+  <w:style w:type="paragraph" w:styleId="TOC1">
+    <w:name w:val="toc 1"/>
+    <w:basedOn w:val="Normal"/>
+    <w:next w:val="Normal"/>
+    <w:autoRedefine/>
+    <w:uiPriority w:val="39"/>
+    <w:unhideWhenUsed/>
+    <w:rsid w:val="0011759E"/>
+    <w:pPr>
+      <w:spacing w:after="100"/>
+    </w:pPr>
+  </w:style>
+  <w:style w:type="paragraph" w:styleId="Header">
+    <w:name w:val="header"/>
+    <w:basedOn w:val="Normal"/>
+    <w:link w:val="HeaderChar"/>
+    <w:uiPriority w:val="99"/>
+    <w:unhideWhenUsed/>
+    <w:rsid w:val="00A30940"/>
+    <w:pPr>
+      <w:tabs>
+        <w:tab w:val="center" w:pos="4680"/>
+        <w:tab w:val="right" w:pos="9360"/>
+      </w:tabs>
+      <w:spacing w:after="0" w:line="240" w:lineRule="auto"/>
+    </w:pPr>
+  </w:style>
+  <w:style w:type="character" w:customStyle="1" w:styleId="HeaderChar">
+    <w:name w:val="Header Char"/>
+    <w:basedOn w:val="DefaultParagraphFont"/>
+    <w:link w:val="Header"/>
+    <w:uiPriority w:val="99"/>
+    <w:rsid w:val="00A30940"/>
+  </w:style>
+  <w:style w:type="paragraph" w:styleId="Footer">
+    <w:name w:val="footer"/>
+    <w:basedOn w:val="Normal"/>
+    <w:link w:val="FooterChar"/>
+    <w:uiPriority w:val="99"/>
+    <w:unhideWhenUsed/>
+    <w:rsid w:val="00A30940"/>
+    <w:pPr>
+      <w:tabs>
+        <w:tab w:val="center" w:pos="4680"/>
+        <w:tab w:val="right" w:pos="9360"/>
+      </w:tabs>
+      <w:spacing w:after="0" w:line="240" w:lineRule="auto"/>
+    </w:pPr>
+  </w:style>
+  <w:style w:type="character" w:customStyle="1" w:styleId="FooterChar">
+    <w:name w:val="Footer Char"/>
+    <w:basedOn w:val="DefaultParagraphFont"/>
+    <w:link w:val="Footer"/>
+    <w:uiPriority w:val="99"/>
+    <w:rsid w:val="00A30940"/>
+  </w:style>
+  <w:style w:type="character" w:customStyle="1" w:styleId="Heading3Char">
+    <w:name w:val="Heading 3 Char"/>
+    <w:basedOn w:val="DefaultParagraphFont"/>
+    <w:link w:val="Heading3"/>
+    <w:uiPriority w:val="9"/>
+    <w:rsid w:val="00A30940"/>
+    <w:rPr>
+      <w:rFonts w:asciiTheme="majorHAnsi" w:eastAsiaTheme="majorEastAsia" w:hAnsiTheme="majorHAnsi" w:cstheme="majorBidi"/>
+      <w:color w:val="1F3763" w:themeColor="accent1" w:themeShade="7F"/>
+      <w:sz w:val="24"/>
+      <w:szCs w:val="24"/>
+    </w:rPr>
+  </w:style>
+  <w:style w:type="paragraph" w:styleId="TOC3">
+    <w:name w:val="toc 3"/>
+    <w:basedOn w:val="Normal"/>
+    <w:next w:val="Normal"/>
+    <w:autoRedefine/>
+    <w:uiPriority w:val="39"/>
+    <w:unhideWhenUsed/>
+    <w:rsid w:val="00BC5B5F"/>
+    <w:pPr>
+      <w:spacing w:after="100"/>
+      <w:ind w:left="400"/>
+    </w:pPr>
+  </w:style>
+  <w:style w:type="character" w:customStyle="1" w:styleId="Heading4Char">
+    <w:name w:val="Heading 4 Char"/>
+    <w:basedOn w:val="DefaultParagraphFont"/>
+    <w:link w:val="Heading4"/>
+    <w:uiPriority w:val="9"/>
+    <w:rsid w:val="00B27CFB"/>
+    <w:rPr>
+      <w:rFonts w:asciiTheme="majorHAnsi" w:eastAsiaTheme="majorEastAsia" w:hAnsiTheme="majorHAnsi" w:cstheme="majorBidi"/>
+      <w:i/>
+      <w:iCs/>
+      <w:color w:val="2F5496" w:themeColor="accent1" w:themeShade="BF"/>
+    </w:rPr>
+  </w:style>
+  <w:style w:type="paragraph" w:styleId="ListParagraph">
+    <w:name w:val="List Paragraph"/>
+    <w:basedOn w:val="Normal"/>
+    <w:uiPriority w:val="34"/>
+    <w:qFormat/>
+    <w:rsid w:val="007F18AB"/>
+    <w:pPr>
+      <w:ind w:left="720"/>
+      <w:contextualSpacing/>
+    </w:pPr>
+  </w:style>
+  <w:style w:type="character" w:styleId="FollowedHyperlink">
+    <w:name w:val="FollowedHyperlink"/>
+    <w:basedOn w:val="DefaultParagraphFont"/>
+    <w:uiPriority w:val="99"/>
+    <w:semiHidden/>
+    <w:unhideWhenUsed/>
+    <w:rsid w:val="000F3B21"/>
+    <w:rPr>
+      <w:color w:val="954F72" w:themeColor="followedHyperlink"/>
       <w:u w:val="single"/>
     </w:rPr>
   </w:style>
@@ -1427,6 +4372,34 @@
 
 <file path=word/glossary/fontTable.xml><?xml version="1.0" encoding="utf-8"?>
 <w:fonts xmlns:mc="http://schemas.openxmlformats.org/markup-compatibility/2006" xmlns:r="http://schemas.openxmlformats.org/officeDocument/2006/relationships" xmlns:w="http://schemas.openxmlformats.org/wordprocessingml/2006/main" xmlns:w14="http://schemas.microsoft.com/office/word/2010/wordml" xmlns:w15="http://schemas.microsoft.com/office/word/2012/wordml" xmlns:w16se="http://schemas.microsoft.com/office/word/2015/wordml/symex" mc:Ignorable="w14 w15 w16se">
+  <w:font w:name="Symbol">
+    <w:panose1 w:val="05050102010706020507"/>
+    <w:charset w:val="02"/>
+    <w:family w:val="roman"/>
+    <w:pitch w:val="variable"/>
+    <w:sig w:usb0="00000000" w:usb1="10000000" w:usb2="00000000" w:usb3="00000000" w:csb0="80000000" w:csb1="00000000"/>
+  </w:font>
+  <w:font w:name="Times New Roman">
+    <w:panose1 w:val="02020603050405020304"/>
+    <w:charset w:val="00"/>
+    <w:family w:val="roman"/>
+    <w:pitch w:val="variable"/>
+    <w:sig w:usb0="E0002AFF" w:usb1="C0007843" w:usb2="00000009" w:usb3="00000000" w:csb0="000001FF" w:csb1="00000000"/>
+  </w:font>
+  <w:font w:name="Courier New">
+    <w:panose1 w:val="02070309020205020404"/>
+    <w:charset w:val="00"/>
+    <w:family w:val="modern"/>
+    <w:pitch w:val="fixed"/>
+    <w:sig w:usb0="E0002EFF" w:usb1="C0007843" w:usb2="00000009" w:usb3="00000000" w:csb0="000001FF" w:csb1="00000000"/>
+  </w:font>
+  <w:font w:name="Wingdings">
+    <w:panose1 w:val="05000000000000000000"/>
+    <w:charset w:val="02"/>
+    <w:family w:val="auto"/>
+    <w:pitch w:val="variable"/>
+    <w:sig w:usb0="00000000" w:usb1="10000000" w:usb2="00000000" w:usb3="00000000" w:csb0="80000000" w:csb1="00000000"/>
+  </w:font>
   <w:font w:name="Open Sans">
     <w:panose1 w:val="020B0606030504020204"/>
     <w:charset w:val="00"/>
@@ -1439,21 +4412,14 @@
     <w:charset w:val="00"/>
     <w:family w:val="swiss"/>
     <w:pitch w:val="variable"/>
-    <w:sig w:usb0="E00002FF" w:usb1="4000ACFF" w:usb2="00000001" w:usb3="00000000" w:csb0="0000019F" w:csb1="00000000"/>
-  </w:font>
-  <w:font w:name="Times New Roman">
-    <w:panose1 w:val="02020603050405020304"/>
-    <w:charset w:val="00"/>
-    <w:family w:val="roman"/>
-    <w:pitch w:val="variable"/>
-    <w:sig w:usb0="E0002AFF" w:usb1="C0007843" w:usb2="00000009" w:usb3="00000000" w:csb0="000001FF" w:csb1="00000000"/>
+    <w:sig w:usb0="E0002AFF" w:usb1="4000ACFF" w:usb2="00000001" w:usb3="00000000" w:csb0="000001FF" w:csb1="00000000"/>
   </w:font>
   <w:font w:name="Calibri Light">
     <w:panose1 w:val="020F0302020204030204"/>
     <w:charset w:val="00"/>
     <w:family w:val="swiss"/>
     <w:pitch w:val="variable"/>
-    <w:sig w:usb0="A00002EF" w:usb1="4000207B" w:usb2="00000000" w:usb3="00000000" w:csb0="0000009F" w:csb1="00000000"/>
+    <w:sig w:usb0="A0002AEF" w:usb1="4000207B" w:usb2="00000000" w:usb3="00000000" w:csb0="000001FF" w:csb1="00000000"/>
   </w:font>
 </w:fonts>
 </file>
@@ -1474,6 +4440,8 @@
   <w:rsids>
     <w:rsidRoot w:val="00547B9A"/>
     <w:rsid w:val="00547B9A"/>
+    <w:rsid w:val="005D5976"/>
+    <w:rsid w:val="00E630F4"/>
     <w:rsid w:val="00F10116"/>
   </w:rsids>
   <m:mathPr>
@@ -2270,7 +5238,7 @@
 </file>
 
 <file path=customXml/itemProps2.xml><?xml version="1.0" encoding="utf-8"?>
-<ds:datastoreItem xmlns:ds="http://schemas.openxmlformats.org/officeDocument/2006/customXml" ds:itemID="{8A2E12AB-7CB5-49A7-8CF9-1D063717EA39}">
+<ds:datastoreItem xmlns:ds="http://schemas.openxmlformats.org/officeDocument/2006/customXml" ds:itemID="{B339B1CD-5D10-4C4E-81DE-2E2B121F71FC}">
   <ds:schemaRefs>
     <ds:schemaRef ds:uri="http://schemas.openxmlformats.org/officeDocument/2006/bibliography"/>
   </ds:schemaRefs>

</xml_diff>